<commit_message>
0.9.9: added nearby curating algorithm
</commit_message>
<xml_diff>
--- a/documentations/v2 APIs/Curating/user_curating_documentation.docx
+++ b/documentations/v2 APIs/Curating/user_curating_documentation.docx
@@ -5,7 +5,6 @@
     <w:p>
       <w:pPr>
         <w:rPr>
-          <w:rFonts w:hint="eastAsia"/>
           <w:b/>
           <w:bCs/>
           <w:sz w:val="36"/>
@@ -43,14 +42,7 @@
         <w:rPr>
           <w:rFonts w:hint="eastAsia"/>
         </w:rPr>
-        <w:t>?sort</w:t>
-      </w:r>
-      <w:proofErr w:type="gramStart"/>
-      <w:r>
-        <w:rPr>
-          <w:rFonts w:hint="eastAsia"/>
-        </w:rPr>
-        <w:t>=</w:t>
+        <w:t>?sort=</w:t>
       </w:r>
       <w:r>
         <w:t>”</w:t>
@@ -61,7 +53,6 @@
         </w:rPr>
         <w:t>sort</w:t>
       </w:r>
-      <w:proofErr w:type="gramEnd"/>
       <w:r>
         <w:t>”</w:t>
       </w:r>
@@ -129,21 +120,7 @@
         <w:rPr>
           <w:rFonts w:hint="eastAsia"/>
         </w:rPr>
-        <w:t xml:space="preserve">자신이 쓴 </w:t>
-      </w:r>
-      <w:proofErr w:type="spellStart"/>
-      <w:r>
-        <w:rPr>
-          <w:rFonts w:hint="eastAsia"/>
-        </w:rPr>
-        <w:t>큐레이팅</w:t>
-      </w:r>
-      <w:proofErr w:type="spellEnd"/>
-      <w:r>
-        <w:rPr>
-          <w:rFonts w:hint="eastAsia"/>
-        </w:rPr>
-        <w:t xml:space="preserve"> 리스트를 조회할 때 사용하는 API이다.</w:t>
+        <w:t>자신이 쓴 큐레이팅 리스트를 조회할 때 사용하는 API이다.</w:t>
       </w:r>
     </w:p>
     <w:p>
@@ -167,21 +144,7 @@
         <w:rPr>
           <w:rFonts w:hint="eastAsia"/>
         </w:rPr>
-        <w:t xml:space="preserve">, </w:t>
-      </w:r>
-      <w:proofErr w:type="spellStart"/>
-      <w:r>
-        <w:rPr>
-          <w:rFonts w:hint="eastAsia"/>
-        </w:rPr>
-        <w:t>last_id</w:t>
-      </w:r>
-      <w:proofErr w:type="spellEnd"/>
-      <w:r>
-        <w:rPr>
-          <w:rFonts w:hint="eastAsia"/>
-        </w:rPr>
-        <w:t>를 받는다. 각각이 하는 역할은 아래와 같다:</w:t>
+        <w:t>, last_id를 받는다. 각각이 하는 역할은 아래와 같다:</w:t>
       </w:r>
       <w:r>
         <w:br/>
@@ -204,19 +167,11 @@
       <w:r>
         <w:br/>
       </w:r>
-      <w:proofErr w:type="spellStart"/>
-      <w:r>
-        <w:rPr>
-          <w:rFonts w:hint="eastAsia"/>
-        </w:rPr>
-        <w:t>last_id</w:t>
-      </w:r>
-      <w:proofErr w:type="spellEnd"/>
-      <w:r>
-        <w:rPr>
-          <w:rFonts w:hint="eastAsia"/>
-        </w:rPr>
-        <w:t xml:space="preserve">: 중요! 이게 스크롤 로딩의 핵심이다. 오름차순 정렬을 했든, 내림차순 정렬을 했든 현재 사용자가 보고 있는 리스트의 가장 마지막 Curate의 _id 속성을 입력해야 한다. MongoDB에게 </w:t>
+      <w:r>
+        <w:rPr>
+          <w:rFonts w:hint="eastAsia"/>
+        </w:rPr>
+        <w:t xml:space="preserve">last_id: 중요! 이게 스크롤 로딩의 핵심이다. 오름차순 정렬을 했든, 내림차순 정렬을 했든 현재 사용자가 보고 있는 리스트의 가장 마지막 Curate의 _id 속성을 입력해야 한다. MongoDB에게 </w:t>
       </w:r>
       <w:r>
         <w:t>“</w:t>
@@ -225,21 +180,7 @@
         <w:rPr>
           <w:rFonts w:hint="eastAsia"/>
         </w:rPr>
-        <w:t xml:space="preserve">이거 다음부터 </w:t>
-      </w:r>
-      <w:proofErr w:type="gramStart"/>
-      <w:r>
-        <w:rPr>
-          <w:rFonts w:hint="eastAsia"/>
-        </w:rPr>
-        <w:t>조회 해</w:t>
-      </w:r>
-      <w:proofErr w:type="gramEnd"/>
-      <w:r>
-        <w:rPr>
-          <w:rFonts w:hint="eastAsia"/>
-        </w:rPr>
-        <w:t xml:space="preserve"> 주세요~</w:t>
+        <w:t>이거 다음부터 조회 해 주세요~</w:t>
       </w:r>
       <w:r>
         <w:t>”</w:t>
@@ -257,35 +198,7 @@
         <w:rPr>
           <w:rFonts w:hint="eastAsia"/>
         </w:rPr>
-        <w:t xml:space="preserve">혹시나 해서 말하는데 </w:t>
-      </w:r>
-      <w:proofErr w:type="spellStart"/>
-      <w:r>
-        <w:rPr>
-          <w:rFonts w:hint="eastAsia"/>
-        </w:rPr>
-        <w:t>쌍따옴표</w:t>
-      </w:r>
-      <w:proofErr w:type="spellEnd"/>
-      <w:r>
-        <w:rPr>
-          <w:rFonts w:hint="eastAsia"/>
-        </w:rPr>
-        <w:t xml:space="preserve"> </w:t>
-      </w:r>
-      <w:proofErr w:type="spellStart"/>
-      <w:r>
-        <w:rPr>
-          <w:rFonts w:hint="eastAsia"/>
-        </w:rPr>
-        <w:t>안들어갑니다</w:t>
-      </w:r>
-      <w:proofErr w:type="spellEnd"/>
-      <w:r>
-        <w:rPr>
-          <w:rFonts w:hint="eastAsia"/>
-        </w:rPr>
-        <w:t>.</w:t>
+        <w:t>혹시나 해서 말하는데 쌍따옴표 안들어갑니다.</w:t>
       </w:r>
     </w:p>
     <w:p>
@@ -315,91 +228,7 @@
         <w:rPr>
           <w:rFonts w:hint="eastAsia"/>
         </w:rPr>
-        <w:t xml:space="preserve">기타 사항: 스크롤 </w:t>
-      </w:r>
-      <w:proofErr w:type="spellStart"/>
-      <w:r>
-        <w:rPr>
-          <w:rFonts w:hint="eastAsia"/>
-        </w:rPr>
-        <w:t>로딩할</w:t>
-      </w:r>
-      <w:proofErr w:type="spellEnd"/>
-      <w:r>
-        <w:rPr>
-          <w:rFonts w:hint="eastAsia"/>
-        </w:rPr>
-        <w:t xml:space="preserve"> 때 사용되는 API임. 그러면 문제가, 처음 </w:t>
-      </w:r>
-      <w:proofErr w:type="spellStart"/>
-      <w:r>
-        <w:rPr>
-          <w:rFonts w:hint="eastAsia"/>
-        </w:rPr>
-        <w:t>로드할</w:t>
-      </w:r>
-      <w:proofErr w:type="spellEnd"/>
-      <w:r>
-        <w:rPr>
-          <w:rFonts w:hint="eastAsia"/>
-        </w:rPr>
-        <w:t xml:space="preserve"> 땐 어떻게 해야 하는데? </w:t>
-      </w:r>
-      <w:proofErr w:type="spellStart"/>
-      <w:r>
-        <w:rPr>
-          <w:rFonts w:hint="eastAsia"/>
-        </w:rPr>
-        <w:t>라고</w:t>
-      </w:r>
-      <w:proofErr w:type="spellEnd"/>
-      <w:r>
-        <w:rPr>
-          <w:rFonts w:hint="eastAsia"/>
-        </w:rPr>
-        <w:t xml:space="preserve"> 물을 수 있는데, </w:t>
-      </w:r>
-      <w:proofErr w:type="spellStart"/>
-      <w:r>
-        <w:rPr>
-          <w:rFonts w:hint="eastAsia"/>
-        </w:rPr>
-        <w:t>last_id</w:t>
-      </w:r>
-      <w:proofErr w:type="spellEnd"/>
-      <w:r>
-        <w:rPr>
-          <w:rFonts w:hint="eastAsia"/>
-        </w:rPr>
-        <w:t xml:space="preserve"> 인자 자체를 아예 안 주면 된다. 그러면 처음 </w:t>
-      </w:r>
-      <w:proofErr w:type="spellStart"/>
-      <w:r>
-        <w:rPr>
-          <w:rFonts w:hint="eastAsia"/>
-        </w:rPr>
-        <w:t>로드하는</w:t>
-      </w:r>
-      <w:proofErr w:type="spellEnd"/>
-      <w:r>
-        <w:rPr>
-          <w:rFonts w:hint="eastAsia"/>
-        </w:rPr>
-        <w:t xml:space="preserve"> 것으로 인식하고 오름/내림차순 정렬에 따른 첫 리스트를 </w:t>
-      </w:r>
-      <w:proofErr w:type="gramStart"/>
-      <w:r>
-        <w:rPr>
-          <w:rFonts w:hint="eastAsia"/>
-        </w:rPr>
-        <w:t>반환 해</w:t>
-      </w:r>
-      <w:proofErr w:type="gramEnd"/>
-      <w:r>
-        <w:rPr>
-          <w:rFonts w:hint="eastAsia"/>
-        </w:rPr>
-        <w:t xml:space="preserve"> 준다.</w:t>
+        <w:t>기타 사항: 스크롤 로딩할 때 사용되는 API임. 그러면 문제가, 처음 로드할 땐 어떻게 해야 하는데? 라고 물을 수 있는데, last_id 인자 자체를 아예 안 주면 된다. 그러면 처음 로드하는 것으로 인식하고 오름/내림차순 정렬에 따른 첫 리스트를 반환 해 준다.</w:t>
       </w:r>
     </w:p>
     <w:p>
@@ -424,15 +253,371 @@
           <w:ilvl w:val="2"/>
           <w:numId w:val="1"/>
         </w:numPr>
-        <w:rPr>
-          <w:rFonts w:hint="eastAsia"/>
-        </w:rPr>
       </w:pPr>
       <w:r>
         <w:rPr>
           <w:rFonts w:hint="eastAsia"/>
         </w:rPr>
         <w:t>403: 서버 내부 알고리즘 오류</w:t>
+      </w:r>
+    </w:p>
+    <w:p>
+      <w:pPr>
+        <w:pStyle w:val="a6"/>
+        <w:numPr>
+          <w:ilvl w:val="0"/>
+          <w:numId w:val="1"/>
+        </w:numPr>
+      </w:pPr>
+      <w:r>
+        <w:t>/mapp/v2/user/curate/nearbyCurating</w:t>
+      </w:r>
+      <w:r>
+        <w:rPr>
+          <w:rFonts w:hint="eastAsia"/>
+        </w:rPr>
+        <w:t>?fastWeight=</w:t>
+      </w:r>
+      <w:r>
+        <w:t>”</w:t>
+      </w:r>
+      <w:r>
+        <w:rPr>
+          <w:rFonts w:hint="eastAsia"/>
+        </w:rPr>
+        <w:t>시간 빠른 정도 가중치</w:t>
+      </w:r>
+      <w:r>
+        <w:t>”</w:t>
+      </w:r>
+      <w:r>
+        <w:rPr>
+          <w:rFonts w:hint="eastAsia"/>
+        </w:rPr>
+        <w:t>&amp;distWeight=</w:t>
+      </w:r>
+      <w:r>
+        <w:t>”</w:t>
+      </w:r>
+      <w:r>
+        <w:rPr>
+          <w:rFonts w:hint="eastAsia"/>
+        </w:rPr>
+        <w:t>거리 가까운 순 가중치</w:t>
+      </w:r>
+      <w:r>
+        <w:t>”</w:t>
+      </w:r>
+      <w:r>
+        <w:rPr>
+          <w:rFonts w:hint="eastAsia"/>
+        </w:rPr>
+        <w:t>&amp;starWeight=</w:t>
+      </w:r>
+      <w:r>
+        <w:t>”</w:t>
+      </w:r>
+      <w:r>
+        <w:rPr>
+          <w:rFonts w:hint="eastAsia"/>
+        </w:rPr>
+        <w:t>평점 높은 순 가중치</w:t>
+      </w:r>
+      <w:r>
+        <w:t>”</w:t>
+      </w:r>
+      <w:r>
+        <w:rPr>
+          <w:rFonts w:hint="eastAsia"/>
+        </w:rPr>
+        <w:t>&amp;radius=</w:t>
+      </w:r>
+      <w:r>
+        <w:t>”</w:t>
+      </w:r>
+      <w:r>
+        <w:rPr>
+          <w:rFonts w:hint="eastAsia"/>
+        </w:rPr>
+        <w:t>km 단위 반경</w:t>
+      </w:r>
+      <w:r>
+        <w:t>”</w:t>
+      </w:r>
+    </w:p>
+    <w:p>
+      <w:pPr>
+        <w:pStyle w:val="a6"/>
+        <w:numPr>
+          <w:ilvl w:val="1"/>
+          <w:numId w:val="1"/>
+        </w:numPr>
+      </w:pPr>
+      <w:r>
+        <w:rPr>
+          <w:rFonts w:hint="eastAsia"/>
+        </w:rPr>
+        <w:t>GET</w:t>
+      </w:r>
+    </w:p>
+    <w:p>
+      <w:pPr>
+        <w:pStyle w:val="a6"/>
+        <w:numPr>
+          <w:ilvl w:val="1"/>
+          <w:numId w:val="1"/>
+        </w:numPr>
+      </w:pPr>
+      <w:r>
+        <w:rPr>
+          <w:rFonts w:hint="eastAsia"/>
+        </w:rPr>
+        <w:t>자신의 주변에 존재하는 의사들을 추천받을 때 사용하는 API이다.</w:t>
+      </w:r>
+    </w:p>
+    <w:p>
+      <w:pPr>
+        <w:pStyle w:val="a6"/>
+        <w:numPr>
+          <w:ilvl w:val="1"/>
+          <w:numId w:val="1"/>
+        </w:numPr>
+      </w:pPr>
+      <w:r>
+        <w:rPr>
+          <w:rFonts w:hint="eastAsia"/>
+        </w:rPr>
+        <w:t>요청 인자: 쿼리 파라미터로 fastWeight, distWeight, starWeight, radius를 받는다.</w:t>
+      </w:r>
+      <w:r>
+        <w:br/>
+      </w:r>
+      <w:r>
+        <w:rPr>
+          <w:rFonts w:hint="eastAsia"/>
+        </w:rPr>
+        <w:t>fastWeight, distWeight, starWeight는 합쳐서 1이 나오는, 각각 0과 1 사이의 실수 값을 입력받는다. 이름 그대로 시간 빠른 순, 거리순, 평점 높은 순에 따른 가중치이다.</w:t>
+      </w:r>
+      <w:r>
+        <w:br/>
+      </w:r>
+      <w:r>
+        <w:rPr>
+          <w:rFonts w:hint="eastAsia"/>
+        </w:rPr>
+        <w:t>radius는 km 단위로 반경을 입력받는다. 이건 내생각에 그냥 5km로 둬도 상관 없을 듯? 그런데 유저한테 선택권을 당근마켓 지역 고르기 처럼 주는 UX가 떠오른다면 그렇게 만들어도 됨.</w:t>
+      </w:r>
+    </w:p>
+    <w:p>
+      <w:pPr>
+        <w:pStyle w:val="a6"/>
+        <w:numPr>
+          <w:ilvl w:val="1"/>
+          <w:numId w:val="1"/>
+        </w:numPr>
+      </w:pPr>
+      <w:r>
+        <w:rPr>
+          <w:rFonts w:hint="eastAsia"/>
+        </w:rPr>
+        <w:t>반환 인자: Doctor에 Psychiatry가 JOIN되고, 또 Schedule이 JOIN된 특수한 형태의 스키마를 제공한다.</w:t>
+      </w:r>
+      <w:r>
+        <w:br/>
+      </w:r>
+      <w:r>
+        <w:rPr>
+          <w:rFonts w:hint="eastAsia"/>
+        </w:rPr>
+        <w:t>예시를 제공하겠다:</w:t>
+      </w:r>
+      <w:r>
+        <w:br/>
+      </w:r>
+      <w:r>
+        <w:t>"{\"error\":false,\"result\":\"-\",\"content\":[{\"_id\":\"677e144bb574a3fada6ea7cb\",\"name\":\"김닥터\",\"myPsyID\":{\"_id\":\"679c6b7da8ce9ac7eb22cf51\",\"name\":\"마음숲정신건강의학과\",\"place_id\":\"1710098612\",\"isPremiumPsy\":true,\"address\":{\"postcode\":\"42271\",\"detailAddress\":\"5층\",\"address\":\"대구 수성구 신매동 231-1\",\"extraAddress\":\"5층\",\"longitude\":128.712984656498,\"latitude\":35.8379443453792,\"_id\":\"67a053832</w:t>
+      </w:r>
+      <w:r>
+        <w:lastRenderedPageBreak/>
+        <w:t>a4187a1405cb328\"},\"times\":[],\"stars\":3.671875},\"myProfileImage\":\"https://storage.googleapis.com/todoctodoc_profile_image/doctorProfileImage/1738833565847_677e144bb574a3fada6ea7cb.jpg\",\"schedule\":{\"_id\":\"67a6d68092f2b3ad7de4283f\",\"availableTime\":[[{\"from\":\"09:00\",\"to\":\"18:00\",\"_id\":\"67a6d68092f2b3ad7de42851\"}],[{\"from\":\"09:00\",\"to\":\"18:00\",\"_id\":\"67a6d68092f2b3ad7de42852\"}],[{\"from\":\"09:00\",\"to\":\"18:00\",\"_id\":\"67a6d68092f2b3ad7de42853\"}],[{\"from\":\"09:00\",\"to\":\"18:00\",\"_id\":\"67a6d68092f2b3ad7de42854\"}],[{\"from\":\"09:00\",\"to\":\"18:00\",\"_id\":\"67a6d68092f2b3ad7de42855\"}],[{\"from\":\"09:00\",\"to\":\"18:00\",\"_id\":\"67a6d68092f2b3ad7de42856\"}],[{\"from\":\"09:00\",\"to\":\"18:00\",\"_id\":\"67a6d68092f2b3ad7de42857\"}]],\"minimalAppointmentTime\":30}},{\"myProfileImage\":\"\",\"_id\":\"67834dee01187049b8d1d873\",\"name\":\"김닥터2\",\"myPsyID\":{\"_id\":\"679c6b7da8ce9ac7eb22cf51\",\"name\":\"마음숲정신건강의학과\",\"place_id\":\"1710098612\",\"isPremiumPsy\":true,\"address\":{\"postcode\":\"42271\",\"detailAddress\":\"5층\",\"address\":\"대구 수성구 신매동 231-1\",\"extraAddress\":\"5층\",\"longitude\":128.712984656498,\"latitude\":35.8379443453792,\"_id\":\"67a053832a4187a1405cb328\"},\"times\":[],\"stars\":3.671875}}]}"</w:t>
+      </w:r>
+    </w:p>
+    <w:p>
+      <w:pPr>
+        <w:pStyle w:val="a6"/>
+        <w:ind w:left="1320"/>
+      </w:pPr>
+      <w:r>
+        <w:rPr>
+          <w:rFonts w:hint="eastAsia"/>
+        </w:rPr>
+        <w:t xml:space="preserve">Postman으로 API 테스트 할 시에 얻은 결과물이다. JSON </w:t>
+      </w:r>
+      <w:r>
+        <w:t>prettifie</w:t>
+      </w:r>
+      <w:r>
+        <w:rPr>
+          <w:rFonts w:hint="eastAsia"/>
+        </w:rPr>
+        <w:t>r을 활용해서 이쁘게 잘 다듬어진 버전으로 보자.</w:t>
+      </w:r>
+    </w:p>
+    <w:p>
+      <w:pPr>
+        <w:pStyle w:val="a6"/>
+        <w:numPr>
+          <w:ilvl w:val="1"/>
+          <w:numId w:val="1"/>
+        </w:numPr>
+        <w:rPr>
+          <w:rFonts w:hint="eastAsia"/>
+        </w:rPr>
+      </w:pPr>
+      <w:r>
+        <w:rPr>
+          <w:rFonts w:hint="eastAsia"/>
+        </w:rPr>
+        <w:t xml:space="preserve">기타 사항: 심혈을 기울여 만든 API다. 리스트로 결과물이 한 번에 제공되더라도, 게임 매칭이나 소개팅처럼 한 번에 한 명씩 보여주고 뒤로 넘기는 방식으로 만들도록 하고, </w:t>
+      </w:r>
+      <w:r>
+        <w:br/>
+      </w:r>
+      <w:r>
+        <w:drawing>
+          <wp:inline distT="0" distB="0" distL="0" distR="0" wp14:anchorId="40FDDC6F" wp14:editId="69C13E04">
+            <wp:extent cx="3677163" cy="3238952"/>
+            <wp:effectExtent l="0" t="0" r="0" b="0"/>
+            <wp:docPr id="1230016605" name="그림 1" descr="라인, 삼각형이(가) 표시된 사진&#10;&#10;AI가 생성한 콘텐츠는 부정확할 수 있습니다."/>
+            <wp:cNvGraphicFramePr>
+              <a:graphicFrameLocks xmlns:a="http://schemas.openxmlformats.org/drawingml/2006/main" noChangeAspect="1"/>
+            </wp:cNvGraphicFramePr>
+            <a:graphic xmlns:a="http://schemas.openxmlformats.org/drawingml/2006/main">
+              <a:graphicData uri="http://schemas.openxmlformats.org/drawingml/2006/picture">
+                <pic:pic xmlns:pic="http://schemas.openxmlformats.org/drawingml/2006/picture">
+                  <pic:nvPicPr>
+                    <pic:cNvPr id="1230016605" name="그림 1" descr="라인, 삼각형이(가) 표시된 사진&#10;&#10;AI가 생성한 콘텐츠는 부정확할 수 있습니다."/>
+                    <pic:cNvPicPr/>
+                  </pic:nvPicPr>
+                  <pic:blipFill>
+                    <a:blip r:embed="rId7"/>
+                    <a:stretch>
+                      <a:fillRect/>
+                    </a:stretch>
+                  </pic:blipFill>
+                  <pic:spPr>
+                    <a:xfrm>
+                      <a:off x="0" y="0"/>
+                      <a:ext cx="3677163" cy="3238952"/>
+                    </a:xfrm>
+                    <a:prstGeom prst="rect">
+                      <a:avLst/>
+                    </a:prstGeom>
+                  </pic:spPr>
+                </pic:pic>
+              </a:graphicData>
+            </a:graphic>
+          </wp:inline>
+        </w:drawing>
+      </w:r>
+      <w:r>
+        <w:br/>
+      </w:r>
+      <w:r>
+        <w:rPr>
+          <w:rFonts w:hint="eastAsia"/>
+        </w:rPr>
+        <w:t xml:space="preserve">이걸 Apple의 카메라 색조 조정 UX인 </w:t>
+      </w:r>
+      <w:r>
+        <w:lastRenderedPageBreak/>
+        <w:drawing>
+          <wp:inline distT="0" distB="0" distL="0" distR="0" wp14:anchorId="0F710541" wp14:editId="138AB119">
+            <wp:extent cx="4553585" cy="8554644"/>
+            <wp:effectExtent l="0" t="0" r="0" b="0"/>
+            <wp:docPr id="1494376858" name="그림 1" descr="휴대 전화, 스크린샷, 휴대용 통신 장치, 모바일 기기이(가) 표시된 사진&#10;&#10;AI가 생성한 콘텐츠는 부정확할 수 있습니다."/>
+            <wp:cNvGraphicFramePr>
+              <a:graphicFrameLocks xmlns:a="http://schemas.openxmlformats.org/drawingml/2006/main" noChangeAspect="1"/>
+            </wp:cNvGraphicFramePr>
+            <a:graphic xmlns:a="http://schemas.openxmlformats.org/drawingml/2006/main">
+              <a:graphicData uri="http://schemas.openxmlformats.org/drawingml/2006/picture">
+                <pic:pic xmlns:pic="http://schemas.openxmlformats.org/drawingml/2006/picture">
+                  <pic:nvPicPr>
+                    <pic:cNvPr id="1494376858" name="그림 1" descr="휴대 전화, 스크린샷, 휴대용 통신 장치, 모바일 기기이(가) 표시된 사진&#10;&#10;AI가 생성한 콘텐츠는 부정확할 수 있습니다."/>
+                    <pic:cNvPicPr/>
+                  </pic:nvPicPr>
+                  <pic:blipFill>
+                    <a:blip r:embed="rId8"/>
+                    <a:stretch>
+                      <a:fillRect/>
+                    </a:stretch>
+                  </pic:blipFill>
+                  <pic:spPr>
+                    <a:xfrm>
+                      <a:off x="0" y="0"/>
+                      <a:ext cx="4553585" cy="8554644"/>
+                    </a:xfrm>
+                    <a:prstGeom prst="rect">
+                      <a:avLst/>
+                    </a:prstGeom>
+                  </pic:spPr>
+                </pic:pic>
+              </a:graphicData>
+            </a:graphic>
+          </wp:inline>
+        </w:drawing>
+      </w:r>
+      <w:r>
+        <w:br/>
+      </w:r>
+      <w:r>
+        <w:drawing>
+          <wp:inline distT="0" distB="0" distL="0" distR="0" wp14:anchorId="77B8E84F" wp14:editId="388C9E79">
+            <wp:extent cx="619211" cy="638264"/>
+            <wp:effectExtent l="0" t="0" r="9525" b="9525"/>
+            <wp:docPr id="1764473" name="그림 1" descr="스크린샷, 예술이(가) 표시된 사진&#10;&#10;AI가 생성한 콘텐츠는 부정확할 수 있습니다."/>
+            <wp:cNvGraphicFramePr>
+              <a:graphicFrameLocks xmlns:a="http://schemas.openxmlformats.org/drawingml/2006/main" noChangeAspect="1"/>
+            </wp:cNvGraphicFramePr>
+            <a:graphic xmlns:a="http://schemas.openxmlformats.org/drawingml/2006/main">
+              <a:graphicData uri="http://schemas.openxmlformats.org/drawingml/2006/picture">
+                <pic:pic xmlns:pic="http://schemas.openxmlformats.org/drawingml/2006/picture">
+                  <pic:nvPicPr>
+                    <pic:cNvPr id="1764473" name="그림 1" descr="스크린샷, 예술이(가) 표시된 사진&#10;&#10;AI가 생성한 콘텐츠는 부정확할 수 있습니다."/>
+                    <pic:cNvPicPr/>
+                  </pic:nvPicPr>
+                  <pic:blipFill>
+                    <a:blip r:embed="rId9"/>
+                    <a:stretch>
+                      <a:fillRect/>
+                    </a:stretch>
+                  </pic:blipFill>
+                  <pic:spPr>
+                    <a:xfrm>
+                      <a:off x="0" y="0"/>
+                      <a:ext cx="619211" cy="638264"/>
+                    </a:xfrm>
+                    <a:prstGeom prst="rect">
+                      <a:avLst/>
+                    </a:prstGeom>
+                  </pic:spPr>
+                </pic:pic>
+              </a:graphicData>
+            </a:graphic>
+          </wp:inline>
+        </w:drawing>
+      </w:r>
+      <w:r>
+        <w:br/>
+      </w:r>
+      <w:r>
+        <w:rPr>
+          <w:rFonts w:hint="eastAsia"/>
+        </w:rPr>
+        <w:t>이거를 따라서 만들면 너무 좋을 것 같다</w:t>
+      </w:r>
+      <w:r>
+        <w:t>…</w:t>
       </w:r>
     </w:p>
     <w:sectPr>
@@ -443,6 +628,56 @@
     </w:sectPr>
   </w:body>
 </w:document>
+</file>
+
+<file path=word/endnotes.xml><?xml version="1.0" encoding="utf-8"?>
+<w:endnotes xmlns:wpc="http://schemas.microsoft.com/office/word/2010/wordprocessingCanvas" xmlns:cx="http://schemas.microsoft.com/office/drawing/2014/chartex" xmlns:cx1="http://schemas.microsoft.com/office/drawing/2015/9/8/chartex" xmlns:cx2="http://schemas.microsoft.com/office/drawing/2015/10/21/chartex" xmlns:cx3="http://schemas.microsoft.com/office/drawing/2016/5/9/chartex" xmlns:cx4="http://schemas.microsoft.com/office/drawing/2016/5/10/chartex" xmlns:cx5="http://schemas.microsoft.com/office/drawing/2016/5/11/chartex" xmlns:cx6="http://schemas.microsoft.com/office/drawing/2016/5/12/chartex" xmlns:cx7="http://schemas.microsoft.com/office/drawing/2016/5/13/chartex" xmlns:cx8="http://schemas.microsoft.com/office/drawing/2016/5/14/chartex" xmlns:mc="http://schemas.openxmlformats.org/markup-compatibility/2006" xmlns:aink="http://schemas.microsoft.com/office/drawing/2016/ink" xmlns:am3d="http://schemas.microsoft.com/office/drawing/2017/model3d" xmlns:o="urn:schemas-microsoft-com:office:office" xmlns:oel="http://schemas.microsoft.com/office/2019/extlst" xmlns:r="http://schemas.openxmlformats.org/officeDocument/2006/relationships" xmlns:m="http://schemas.openxmlformats.org/officeDocument/2006/math" xmlns:v="urn:schemas-microsoft-com:vml" xmlns:wp14="http://schemas.microsoft.com/office/word/2010/wordprocessingDrawing" xmlns:wp="http://schemas.openxmlformats.org/drawingml/2006/wordprocessingDrawing" xmlns:w10="urn:schemas-microsoft-com:office:word" xmlns:w="http://schemas.openxmlformats.org/wordprocessingml/2006/main" xmlns:w14="http://schemas.microsoft.com/office/word/2010/wordml" xmlns:w15="http://schemas.microsoft.com/office/word/2012/wordml" xmlns:w16cex="http://schemas.microsoft.com/office/word/2018/wordml/cex" xmlns:w16cid="http://schemas.microsoft.com/office/word/2016/wordml/cid" xmlns:w16="http://schemas.microsoft.com/office/word/2018/wordml" xmlns:w16du="http://schemas.microsoft.com/office/word/2023/wordml/word16du" xmlns:w16sdtdh="http://schemas.microsoft.com/office/word/2020/wordml/sdtdatahash" xmlns:w16sdtfl="http://schemas.microsoft.com/office/word/2024/wordml/sdtformatlock" xmlns:w16se="http://schemas.microsoft.com/office/word/2015/wordml/symex" xmlns:wpg="http://schemas.microsoft.com/office/word/2010/wordprocessingGroup" xmlns:wpi="http://schemas.microsoft.com/office/word/2010/wordprocessingInk" xmlns:wne="http://schemas.microsoft.com/office/word/2006/wordml" xmlns:wps="http://schemas.microsoft.com/office/word/2010/wordprocessingShape" mc:Ignorable="w14 w15 w16se w16cid w16 w16cex w16sdtdh w16sdtfl w16du wp14">
+  <w:endnote w:type="separator" w:id="-1">
+    <w:p>
+      <w:pPr>
+        <w:spacing w:after="0"/>
+      </w:pPr>
+      <w:r>
+        <w:separator/>
+      </w:r>
+    </w:p>
+  </w:endnote>
+  <w:endnote w:type="continuationSeparator" w:id="0">
+    <w:p>
+      <w:pPr>
+        <w:spacing w:after="0"/>
+      </w:pPr>
+      <w:r>
+        <w:continuationSeparator/>
+      </w:r>
+    </w:p>
+  </w:endnote>
+</w:endnotes>
+</file>
+
+<file path=word/footnotes.xml><?xml version="1.0" encoding="utf-8"?>
+<w:footnotes xmlns:wpc="http://schemas.microsoft.com/office/word/2010/wordprocessingCanvas" xmlns:cx="http://schemas.microsoft.com/office/drawing/2014/chartex" xmlns:cx1="http://schemas.microsoft.com/office/drawing/2015/9/8/chartex" xmlns:cx2="http://schemas.microsoft.com/office/drawing/2015/10/21/chartex" xmlns:cx3="http://schemas.microsoft.com/office/drawing/2016/5/9/chartex" xmlns:cx4="http://schemas.microsoft.com/office/drawing/2016/5/10/chartex" xmlns:cx5="http://schemas.microsoft.com/office/drawing/2016/5/11/chartex" xmlns:cx6="http://schemas.microsoft.com/office/drawing/2016/5/12/chartex" xmlns:cx7="http://schemas.microsoft.com/office/drawing/2016/5/13/chartex" xmlns:cx8="http://schemas.microsoft.com/office/drawing/2016/5/14/chartex" xmlns:mc="http://schemas.openxmlformats.org/markup-compatibility/2006" xmlns:aink="http://schemas.microsoft.com/office/drawing/2016/ink" xmlns:am3d="http://schemas.microsoft.com/office/drawing/2017/model3d" xmlns:o="urn:schemas-microsoft-com:office:office" xmlns:oel="http://schemas.microsoft.com/office/2019/extlst" xmlns:r="http://schemas.openxmlformats.org/officeDocument/2006/relationships" xmlns:m="http://schemas.openxmlformats.org/officeDocument/2006/math" xmlns:v="urn:schemas-microsoft-com:vml" xmlns:wp14="http://schemas.microsoft.com/office/word/2010/wordprocessingDrawing" xmlns:wp="http://schemas.openxmlformats.org/drawingml/2006/wordprocessingDrawing" xmlns:w10="urn:schemas-microsoft-com:office:word" xmlns:w="http://schemas.openxmlformats.org/wordprocessingml/2006/main" xmlns:w14="http://schemas.microsoft.com/office/word/2010/wordml" xmlns:w15="http://schemas.microsoft.com/office/word/2012/wordml" xmlns:w16cex="http://schemas.microsoft.com/office/word/2018/wordml/cex" xmlns:w16cid="http://schemas.microsoft.com/office/word/2016/wordml/cid" xmlns:w16="http://schemas.microsoft.com/office/word/2018/wordml" xmlns:w16du="http://schemas.microsoft.com/office/word/2023/wordml/word16du" xmlns:w16sdtdh="http://schemas.microsoft.com/office/word/2020/wordml/sdtdatahash" xmlns:w16sdtfl="http://schemas.microsoft.com/office/word/2024/wordml/sdtformatlock" xmlns:w16se="http://schemas.microsoft.com/office/word/2015/wordml/symex" xmlns:wpg="http://schemas.microsoft.com/office/word/2010/wordprocessingGroup" xmlns:wpi="http://schemas.microsoft.com/office/word/2010/wordprocessingInk" xmlns:wne="http://schemas.microsoft.com/office/word/2006/wordml" xmlns:wps="http://schemas.microsoft.com/office/word/2010/wordprocessingShape" mc:Ignorable="w14 w15 w16se w16cid w16 w16cex w16sdtdh w16sdtfl w16du wp14">
+  <w:footnote w:type="separator" w:id="-1">
+    <w:p>
+      <w:pPr>
+        <w:spacing w:after="0"/>
+      </w:pPr>
+      <w:r>
+        <w:separator/>
+      </w:r>
+    </w:p>
+  </w:footnote>
+  <w:footnote w:type="continuationSeparator" w:id="0">
+    <w:p>
+      <w:pPr>
+        <w:spacing w:after="0"/>
+      </w:pPr>
+      <w:r>
+        <w:continuationSeparator/>
+      </w:r>
+    </w:p>
+  </w:footnote>
+</w:footnotes>
 </file>
 
 <file path=word/numbering.xml><?xml version="1.0" encoding="utf-8"?>
@@ -1149,7 +1384,6 @@
   <w:style w:type="character" w:default="1" w:styleId="a0">
     <w:name w:val="Default Paragraph Font"/>
     <w:uiPriority w:val="1"/>
-    <w:semiHidden/>
     <w:unhideWhenUsed/>
   </w:style>
   <w:style w:type="table" w:default="1" w:styleId="a1">
@@ -1456,6 +1690,73 @@
       <w:smallCaps/>
       <w:color w:val="0F4761" w:themeColor="accent1" w:themeShade="BF"/>
       <w:spacing w:val="5"/>
+    </w:rPr>
+  </w:style>
+  <w:style w:type="paragraph" w:styleId="aa">
+    <w:name w:val="header"/>
+    <w:basedOn w:val="a"/>
+    <w:link w:val="Char3"/>
+    <w:uiPriority w:val="99"/>
+    <w:unhideWhenUsed/>
+    <w:rsid w:val="00DE4ABE"/>
+    <w:pPr>
+      <w:tabs>
+        <w:tab w:val="center" w:pos="4513"/>
+        <w:tab w:val="right" w:pos="9026"/>
+      </w:tabs>
+      <w:snapToGrid w:val="0"/>
+    </w:pPr>
+  </w:style>
+  <w:style w:type="character" w:customStyle="1" w:styleId="Char3">
+    <w:name w:val="머리글 Char"/>
+    <w:basedOn w:val="a0"/>
+    <w:link w:val="aa"/>
+    <w:uiPriority w:val="99"/>
+    <w:rsid w:val="00DE4ABE"/>
+  </w:style>
+  <w:style w:type="paragraph" w:styleId="ab">
+    <w:name w:val="footer"/>
+    <w:basedOn w:val="a"/>
+    <w:link w:val="Char4"/>
+    <w:uiPriority w:val="99"/>
+    <w:unhideWhenUsed/>
+    <w:rsid w:val="00DE4ABE"/>
+    <w:pPr>
+      <w:tabs>
+        <w:tab w:val="center" w:pos="4513"/>
+        <w:tab w:val="right" w:pos="9026"/>
+      </w:tabs>
+      <w:snapToGrid w:val="0"/>
+    </w:pPr>
+  </w:style>
+  <w:style w:type="character" w:customStyle="1" w:styleId="Char4">
+    <w:name w:val="바닥글 Char"/>
+    <w:basedOn w:val="a0"/>
+    <w:link w:val="ab"/>
+    <w:uiPriority w:val="99"/>
+    <w:rsid w:val="00DE4ABE"/>
+  </w:style>
+  <w:style w:type="character" w:styleId="ac">
+    <w:name w:val="Hyperlink"/>
+    <w:basedOn w:val="a0"/>
+    <w:uiPriority w:val="99"/>
+    <w:unhideWhenUsed/>
+    <w:rsid w:val="00DE4ABE"/>
+    <w:rPr>
+      <w:color w:val="467886" w:themeColor="hyperlink"/>
+      <w:u w:val="single"/>
+    </w:rPr>
+  </w:style>
+  <w:style w:type="character" w:styleId="ad">
+    <w:name w:val="Unresolved Mention"/>
+    <w:basedOn w:val="a0"/>
+    <w:uiPriority w:val="99"/>
+    <w:semiHidden/>
+    <w:unhideWhenUsed/>
+    <w:rsid w:val="00DE4ABE"/>
+    <w:rPr>
+      <w:color w:val="605E5C"/>
+      <w:shd w:val="clear" w:color="auto" w:fill="E1DFDD"/>
     </w:rPr>
   </w:style>
 </w:styles>

</xml_diff>

<commit_message>
0.9.9: fixed faults in the curating algorithm
</commit_message>
<xml_diff>
--- a/documentations/v2 APIs/Curating/user_curating_documentation.docx
+++ b/documentations/v2 APIs/Curating/user_curating_documentation.docx
@@ -822,82 +822,43 @@
         <w:br/>
       </w:r>
       <w:r>
-        <w:t>"{\"error\":false,\"result\":\"-\",\"content\":[{\"_id\":\"677e144bb574a3fada6ea7cb\",\"name\":\"김닥터\",\"</w:t>
-      </w:r>
-      <w:proofErr w:type="spellStart"/>
-      <w:r>
-        <w:t>myPsyID</w:t>
-      </w:r>
-      <w:proofErr w:type="spellEnd"/>
-      <w:r>
-        <w:t>\":{\"_id\":\"679c6b7da8ce9ac7eb22cf51\",\"name\":\"</w:t>
-      </w:r>
-      <w:proofErr w:type="spellStart"/>
-      <w:r>
-        <w:t>마음숲정신건강의학과</w:t>
-      </w:r>
-      <w:proofErr w:type="spellEnd"/>
-      <w:r>
-        <w:t xml:space="preserve">\",\"place_id\":\"1710098612\",\"isPremiumPsy\":true,\"address\":{\"postcode\":\"42271\",\"detailAddress\":\"5층\",\"address\":\"대구 수성구 </w:t>
-      </w:r>
-      <w:proofErr w:type="spellStart"/>
-      <w:r>
-        <w:t>신매동</w:t>
-      </w:r>
-      <w:proofErr w:type="spellEnd"/>
-      <w:r>
-        <w:t xml:space="preserve"> 231-1\",\"</w:t>
-      </w:r>
-      <w:proofErr w:type="spellStart"/>
-      <w:r>
-        <w:t>extraAddress</w:t>
-      </w:r>
-      <w:proofErr w:type="spellEnd"/>
-      <w:r>
-        <w:t>\":\"5층\",\"longitude\":128.712984656498,\"latitude\":35.8379443453792,\"_id\":\"67a053832</w:t>
-      </w:r>
-      <w:r>
         <w:lastRenderedPageBreak/>
-        <w:t>a4187a1405cb328\"},\"times\":[],\"stars\":3.671875},\"myProfileImage\":\"https://storage.googleapis.com/todoctodoc_profile_image/doctorProfileImage/1738833565847_677e144bb574a3fada6ea7cb.jpg\",\"schedule\":{\"_id\":\"67a6d68092f2b3ad7de4283f\",\"availableTime\":[[{\"from\":\"09:00\",\"to\":\"18:00\",\"_id\":\"67a6d68092f2b3ad7de42851\"}],[{\"from\":\"09:00\",\"to\":\"18:00\",\"_id\":\"67a6d68092f2b3ad7de42852\"}],[{\"from\":\"09:00\",\"to\":\"18:00\",\"_id\":\"67a6d68092f2b3ad7de42853\"}],[{\"from\":\"09:00\",\"to\":\"18:00\",\"_id\":\"67a6d68092f2b3ad7de42854\"}],[{\"from\":\"09:00\",\"to\":\"18:00\",\"_id\":\"67a6d68092f2b3ad7de42855\"}],[{\"from\":\"09:00\",\"to\":\"18:00\",\"_id\":\"67a6d68092f2b3ad7de42856\"}],[{\"from\":\"09:00\",\"to\":\"18:00\",\"_id\":\"67a6d68092f2b3ad7de42857\"}]],\"minimalAppointmentTime\":30}},{\"myProfileImage\":\"\",\"_id\":\"67834dee01187049b8d1d873\",\"name\":\"</w:t>
-      </w:r>
-      <w:proofErr w:type="spellStart"/>
-      <w:r>
-        <w:t>김닥터</w:t>
-      </w:r>
-      <w:proofErr w:type="spellEnd"/>
-      <w:r>
-        <w:t>2\",\"myPsyID\":{\"_id\":\"679c6b7da8ce9ac7eb22cf51\",\"name\":\"</w:t>
-      </w:r>
-      <w:proofErr w:type="spellStart"/>
-      <w:r>
-        <w:t>마음숲정신건강의학과</w:t>
-      </w:r>
-      <w:proofErr w:type="spellEnd"/>
-      <w:r>
-        <w:t xml:space="preserve">\",\"place_id\":\"1710098612\",\"isPremiumPsy\":true,\"address\":{\"postcode\":\"42271\",\"detailAddress\":\"5층\",\"address\":\"대구 수성구 </w:t>
-      </w:r>
-      <w:proofErr w:type="spellStart"/>
-      <w:r>
-        <w:t>신매동</w:t>
-      </w:r>
-      <w:proofErr w:type="spellEnd"/>
-      <w:r>
-        <w:t xml:space="preserve"> 231-1\",\"</w:t>
-      </w:r>
-      <w:proofErr w:type="spellStart"/>
-      <w:r>
-        <w:t>extraAddress</w:t>
-      </w:r>
-      <w:proofErr w:type="spellEnd"/>
-      <w:r>
-        <w:t>\":\"5층\",\"longitude\":128.712984656498,\"latitude\":35.8379443453792,\"_id\":\"67a053832a4187a1405cb328\"},\"times\":[],\"stars\":3.671875}}]}"</w:t>
-      </w:r>
-    </w:p>
-    <w:p>
-      <w:pPr>
-        <w:pStyle w:val="a6"/>
-        <w:ind w:left="1320"/>
-      </w:pPr>
+        <w:drawing>
+          <wp:inline distT="0" distB="0" distL="0" distR="0" wp14:anchorId="2188583C" wp14:editId="1A6AA440">
+            <wp:extent cx="6645910" cy="6144260"/>
+            <wp:effectExtent l="0" t="0" r="2540" b="8890"/>
+            <wp:docPr id="481128208" name="그림 1" descr="텍스트, 스크린샷, 소프트웨어이(가) 표시된 사진&#10;&#10;AI가 생성한 콘텐츠는 부정확할 수 있습니다."/>
+            <wp:cNvGraphicFramePr>
+              <a:graphicFrameLocks xmlns:a="http://schemas.openxmlformats.org/drawingml/2006/main" noChangeAspect="1"/>
+            </wp:cNvGraphicFramePr>
+            <a:graphic xmlns:a="http://schemas.openxmlformats.org/drawingml/2006/main">
+              <a:graphicData uri="http://schemas.openxmlformats.org/drawingml/2006/picture">
+                <pic:pic xmlns:pic="http://schemas.openxmlformats.org/drawingml/2006/picture">
+                  <pic:nvPicPr>
+                    <pic:cNvPr id="481128208" name="그림 1" descr="텍스트, 스크린샷, 소프트웨어이(가) 표시된 사진&#10;&#10;AI가 생성한 콘텐츠는 부정확할 수 있습니다."/>
+                    <pic:cNvPicPr/>
+                  </pic:nvPicPr>
+                  <pic:blipFill>
+                    <a:blip r:embed="rId7"/>
+                    <a:stretch>
+                      <a:fillRect/>
+                    </a:stretch>
+                  </pic:blipFill>
+                  <pic:spPr>
+                    <a:xfrm>
+                      <a:off x="0" y="0"/>
+                      <a:ext cx="6645910" cy="6144260"/>
+                    </a:xfrm>
+                    <a:prstGeom prst="rect">
+                      <a:avLst/>
+                    </a:prstGeom>
+                  </pic:spPr>
+                </pic:pic>
+              </a:graphicData>
+            </a:graphic>
+          </wp:inline>
+        </w:drawing>
+      </w:r>
       <w:r>
         <w:rPr>
           <w:rFonts w:hint="eastAsia"/>
@@ -916,24 +877,225 @@
         <w:rPr>
           <w:rFonts w:hint="eastAsia"/>
         </w:rPr>
-        <w:t xml:space="preserve"> 시에 얻은 결과물이다. JSON </w:t>
-      </w:r>
-      <w:proofErr w:type="spellStart"/>
-      <w:r>
-        <w:t>prettifie</w:t>
-      </w:r>
-      <w:r>
-        <w:rPr>
-          <w:rFonts w:hint="eastAsia"/>
-        </w:rPr>
-        <w:t>r</w:t>
-      </w:r>
-      <w:proofErr w:type="spellEnd"/>
-      <w:r>
-        <w:rPr>
-          <w:rFonts w:hint="eastAsia"/>
-        </w:rPr>
-        <w:t>을 활용해서 이쁘게 잘 다듬어진 버전으로 보자.</w:t>
+        <w:t xml:space="preserve"> 시에 얻은 결과물이다. </w:t>
+      </w:r>
+      <w:r>
+        <w:br/>
+      </w:r>
+      <w:r>
+        <w:rPr>
+          <w:rFonts w:hint="eastAsia"/>
+        </w:rPr>
+        <w:t xml:space="preserve">여기서 </w:t>
+      </w:r>
+      <w:proofErr w:type="spellStart"/>
+      <w:r>
+        <w:rPr>
+          <w:rFonts w:hint="eastAsia"/>
+        </w:rPr>
+        <w:t>starScore</w:t>
+      </w:r>
+      <w:proofErr w:type="spellEnd"/>
+      <w:r>
+        <w:rPr>
+          <w:rFonts w:hint="eastAsia"/>
+        </w:rPr>
+        <w:t xml:space="preserve">, </w:t>
+      </w:r>
+      <w:proofErr w:type="spellStart"/>
+      <w:r>
+        <w:rPr>
+          <w:rFonts w:hint="eastAsia"/>
+        </w:rPr>
+        <w:t>timeScore</w:t>
+      </w:r>
+      <w:proofErr w:type="spellEnd"/>
+      <w:r>
+        <w:rPr>
+          <w:rFonts w:hint="eastAsia"/>
+        </w:rPr>
+        <w:t xml:space="preserve">, </w:t>
+      </w:r>
+      <w:proofErr w:type="spellStart"/>
+      <w:r>
+        <w:rPr>
+          <w:rFonts w:hint="eastAsia"/>
+        </w:rPr>
+        <w:t>distanceScore</w:t>
+      </w:r>
+      <w:proofErr w:type="spellEnd"/>
+      <w:r>
+        <w:rPr>
+          <w:rFonts w:hint="eastAsia"/>
+        </w:rPr>
+        <w:t xml:space="preserve">은 </w:t>
+      </w:r>
+      <w:proofErr w:type="spellStart"/>
+      <w:r>
+        <w:rPr>
+          <w:rFonts w:hint="eastAsia"/>
+        </w:rPr>
+        <w:t>백엔드에서</w:t>
+      </w:r>
+      <w:proofErr w:type="spellEnd"/>
+      <w:r>
+        <w:rPr>
+          <w:rFonts w:hint="eastAsia"/>
+        </w:rPr>
+        <w:t xml:space="preserve"> 점수 계산할 때 사용하는 것들이고</w:t>
+      </w:r>
+      <w:r>
+        <w:rPr>
+          <w:rFonts w:hint="eastAsia"/>
+        </w:rPr>
+        <w:t>(최고 점수가 각각 1이 되게끔 정규화)</w:t>
+      </w:r>
+      <w:r>
+        <w:br/>
+      </w:r>
+      <w:proofErr w:type="spellStart"/>
+      <w:r>
+        <w:rPr>
+          <w:rFonts w:hint="eastAsia"/>
+        </w:rPr>
+        <w:t>중요한건</w:t>
+      </w:r>
+      <w:proofErr w:type="spellEnd"/>
+      <w:r>
+        <w:rPr>
+          <w:rFonts w:hint="eastAsia"/>
+        </w:rPr>
+        <w:t xml:space="preserve"> </w:t>
+      </w:r>
+      <w:proofErr w:type="spellStart"/>
+      <w:r>
+        <w:rPr>
+          <w:rFonts w:hint="eastAsia"/>
+        </w:rPr>
+        <w:t>leastTime</w:t>
+      </w:r>
+      <w:proofErr w:type="spellEnd"/>
+      <w:r>
+        <w:rPr>
+          <w:rFonts w:hint="eastAsia"/>
+        </w:rPr>
+        <w:t xml:space="preserve">이다. 이는 이 의사와 약속을 맺을 수 있는 가장 가까운 시각을 나타내는 것인데, 2100-01-01은 소위 말하는 </w:t>
+      </w:r>
+      <w:r>
+        <w:t>“</w:t>
+      </w:r>
+      <w:r>
+        <w:rPr>
+          <w:rFonts w:hint="eastAsia"/>
+        </w:rPr>
+        <w:t>정보 없음</w:t>
+      </w:r>
+      <w:r>
+        <w:t>”</w:t>
+      </w:r>
+      <w:proofErr w:type="spellStart"/>
+      <w:r>
+        <w:rPr>
+          <w:rFonts w:hint="eastAsia"/>
+        </w:rPr>
+        <w:t>으로</w:t>
+      </w:r>
+      <w:proofErr w:type="spellEnd"/>
+      <w:r>
+        <w:rPr>
+          <w:rFonts w:hint="eastAsia"/>
+        </w:rPr>
+        <w:t xml:space="preserve"> 처리하고, </w:t>
+      </w:r>
+      <w:r>
+        <w:t>‘</w:t>
+      </w:r>
+      <w:r>
+        <w:rPr>
+          <w:rFonts w:hint="eastAsia"/>
+        </w:rPr>
+        <w:t>약속 시각은 DM으로 직접 문의</w:t>
+      </w:r>
+      <w:r>
+        <w:t>’</w:t>
+      </w:r>
+      <w:r>
+        <w:rPr>
+          <w:rFonts w:hint="eastAsia"/>
+        </w:rPr>
+        <w:t xml:space="preserve"> 뭐 이렇게 처리하면 된다. 그렇다고 정보 없음: 약속 시각은 DM으로 직접 문의 이런 식으로 쓰라는 말이 아니라 다른 앱들 UX처럼 기존의 가장 가까운 시각이 있던 자리에 저런 글을 써 놓아야지. UX </w:t>
+      </w:r>
+      <w:proofErr w:type="gramStart"/>
+      <w:r>
+        <w:rPr>
+          <w:rFonts w:hint="eastAsia"/>
+        </w:rPr>
+        <w:t>디자인 할</w:t>
+      </w:r>
+      <w:proofErr w:type="gramEnd"/>
+      <w:r>
+        <w:rPr>
+          <w:rFonts w:hint="eastAsia"/>
+        </w:rPr>
+        <w:t xml:space="preserve"> 때 항상 배민, 당근, 이런 모범 사례를 참고해서 프로그래밍해라. 나도 폰에 지금 오만가지 앱 다 </w:t>
+      </w:r>
+      <w:proofErr w:type="spellStart"/>
+      <w:r>
+        <w:rPr>
+          <w:rFonts w:hint="eastAsia"/>
+        </w:rPr>
+        <w:t>깔려있고</w:t>
+      </w:r>
+      <w:proofErr w:type="spellEnd"/>
+      <w:r>
+        <w:rPr>
+          <w:rFonts w:hint="eastAsia"/>
+        </w:rPr>
+        <w:t xml:space="preserve"> UX 벤치마킹용이다. 정말 부탁이니까 UX 디자인 조금 </w:t>
+      </w:r>
+      <w:proofErr w:type="spellStart"/>
+      <w:r>
+        <w:rPr>
+          <w:rFonts w:hint="eastAsia"/>
+        </w:rPr>
+        <w:t>신경써서</w:t>
+      </w:r>
+      <w:proofErr w:type="spellEnd"/>
+      <w:r>
+        <w:rPr>
+          <w:rFonts w:hint="eastAsia"/>
+        </w:rPr>
+        <w:t xml:space="preserve"> 해 주길 바란다. </w:t>
+      </w:r>
+      <w:proofErr w:type="spellStart"/>
+      <w:r>
+        <w:rPr>
+          <w:rFonts w:hint="eastAsia"/>
+        </w:rPr>
+        <w:t>백엔드에서</w:t>
+      </w:r>
+      <w:proofErr w:type="spellEnd"/>
+      <w:r>
+        <w:rPr>
+          <w:rFonts w:hint="eastAsia"/>
+        </w:rPr>
+        <w:t xml:space="preserve"> </w:t>
+      </w:r>
+      <w:proofErr w:type="spellStart"/>
+      <w:proofErr w:type="gramStart"/>
+      <w:r>
+        <w:rPr>
+          <w:rFonts w:hint="eastAsia"/>
+        </w:rPr>
+        <w:t>제공하는걸</w:t>
+      </w:r>
+      <w:proofErr w:type="spellEnd"/>
+      <w:proofErr w:type="gramEnd"/>
+      <w:r>
+        <w:rPr>
+          <w:rFonts w:hint="eastAsia"/>
+        </w:rPr>
+        <w:t xml:space="preserve"> 그대로 뿌리지 말고 유저가 느끼기에 직관적이게끔 가공을 잘 해 달라는 소리다.</w:t>
       </w:r>
     </w:p>
     <w:p>
@@ -943,9 +1105,6 @@
           <w:ilvl w:val="1"/>
           <w:numId w:val="1"/>
         </w:numPr>
-        <w:rPr>
-          <w:rFonts w:hint="eastAsia"/>
-        </w:rPr>
       </w:pPr>
       <w:r>
         <w:rPr>
@@ -960,6 +1119,7 @@
         <w:rPr>
           <w:noProof/>
         </w:rPr>
+        <w:lastRenderedPageBreak/>
         <w:drawing>
           <wp:inline distT="0" distB="0" distL="0" distR="0" wp14:anchorId="40FDDC6F" wp14:editId="69C13E04">
             <wp:extent cx="3677163" cy="3238952"/>
@@ -976,7 +1136,7 @@
                     <pic:cNvPicPr/>
                   </pic:nvPicPr>
                   <pic:blipFill>
-                    <a:blip r:embed="rId7"/>
+                    <a:blip r:embed="rId8"/>
                     <a:stretch>
                       <a:fillRect/>
                     </a:stretch>
@@ -1026,7 +1186,7 @@
                     <pic:cNvPicPr/>
                   </pic:nvPicPr>
                   <pic:blipFill>
-                    <a:blip r:embed="rId8"/>
+                    <a:blip r:embed="rId9"/>
                     <a:stretch>
                       <a:fillRect/>
                     </a:stretch>
@@ -1069,7 +1229,7 @@
                     <pic:cNvPicPr/>
                   </pic:nvPicPr>
                   <pic:blipFill>
-                    <a:blip r:embed="rId9"/>
+                    <a:blip r:embed="rId10"/>
                     <a:stretch>
                       <a:fillRect/>
                     </a:stretch>
@@ -1458,9 +1618,6 @@
           <w:ilvl w:val="1"/>
           <w:numId w:val="1"/>
         </w:numPr>
-        <w:rPr>
-          <w:rFonts w:hint="eastAsia"/>
-        </w:rPr>
       </w:pPr>
       <w:r>
         <w:rPr>
@@ -1507,9 +1664,6 @@
           <w:ilvl w:val="1"/>
           <w:numId w:val="1"/>
         </w:numPr>
-        <w:rPr>
-          <w:rFonts w:hint="eastAsia"/>
-        </w:rPr>
       </w:pPr>
       <w:r>
         <w:rPr>
@@ -1656,13 +1810,7 @@
         <w:rPr>
           <w:rFonts w:hint="eastAsia"/>
         </w:rPr>
-        <w:t>그러면 의사가 봤을 때 그 DM을 누르면</w:t>
-      </w:r>
-      <w:r>
-        <w:rPr>
-          <w:rFonts w:hint="eastAsia"/>
-        </w:rPr>
-        <w:t xml:space="preserve"> </w:t>
+        <w:t xml:space="preserve">그러면 의사가 봤을 때 그 DM을 누르면 </w:t>
       </w:r>
       <w:r>
         <w:t>/</w:t>
@@ -1689,13 +1837,7 @@
         <w:rPr>
           <w:rFonts w:hint="eastAsia"/>
         </w:rPr>
-        <w:t xml:space="preserve"> API</w:t>
-      </w:r>
-      <w:r>
-        <w:rPr>
-          <w:rFonts w:hint="eastAsia"/>
-        </w:rPr>
-        <w:t>로 바로 접근할 수 있도록 해야 할 것이다.</w:t>
+        <w:t xml:space="preserve"> API로 바로 접근할 수 있도록 해야 할 것이다.</w:t>
       </w:r>
       <w:r>
         <w:br/>
@@ -2159,13 +2301,7 @@
         <w:rPr>
           <w:rFonts w:hint="eastAsia"/>
         </w:rPr>
-        <w:t>makeP</w:t>
-      </w:r>
-      <w:r>
-        <w:rPr>
-          <w:rFonts w:hint="eastAsia"/>
-        </w:rPr>
-        <w:t>rivate</w:t>
+        <w:t>makePrivate</w:t>
       </w:r>
       <w:proofErr w:type="spellEnd"/>
       <w:proofErr w:type="gramStart"/>
@@ -2291,13 +2427,7 @@
         <w:rPr>
           <w:rFonts w:hint="eastAsia"/>
         </w:rPr>
-        <w:t>madeP</w:t>
-      </w:r>
-      <w:r>
-        <w:rPr>
-          <w:rFonts w:hint="eastAsia"/>
-        </w:rPr>
-        <w:t>rivate</w:t>
+        <w:t>madePrivate</w:t>
       </w:r>
       <w:proofErr w:type="spellEnd"/>
       <w:r>
@@ -2347,13 +2477,7 @@
         <w:rPr>
           <w:rFonts w:hint="eastAsia"/>
         </w:rPr>
-        <w:t xml:space="preserve"> 관리하는 화면에서 </w:t>
-      </w:r>
-      <w:r>
-        <w:rPr>
-          <w:rFonts w:hint="eastAsia"/>
-        </w:rPr>
-        <w:t>공개 속성을 취소하고 싶을 때 호출한다.</w:t>
+        <w:t xml:space="preserve"> 관리하는 화면에서 공개 속성을 취소하고 싶을 때 호출한다.</w:t>
       </w:r>
     </w:p>
     <w:p>
@@ -2412,19 +2536,7 @@
         <w:rPr>
           <w:rFonts w:hint="eastAsia"/>
         </w:rPr>
-        <w:t xml:space="preserve">203: 이미 </w:t>
-      </w:r>
-      <w:r>
-        <w:rPr>
-          <w:rFonts w:hint="eastAsia"/>
-        </w:rPr>
-        <w:t>비</w:t>
-      </w:r>
-      <w:r>
-        <w:rPr>
-          <w:rFonts w:hint="eastAsia"/>
-        </w:rPr>
-        <w:t xml:space="preserve">공개 속성을 가진 </w:t>
+        <w:t xml:space="preserve">203: 이미 비공개 속성을 가진 </w:t>
       </w:r>
       <w:proofErr w:type="spellStart"/>
       <w:r>
@@ -2448,9 +2560,6 @@
           <w:ilvl w:val="2"/>
           <w:numId w:val="1"/>
         </w:numPr>
-        <w:rPr>
-          <w:rFonts w:hint="eastAsia"/>
-        </w:rPr>
       </w:pPr>
       <w:r>
         <w:rPr>
@@ -2466,9 +2575,6 @@
           <w:ilvl w:val="0"/>
           <w:numId w:val="1"/>
         </w:numPr>
-        <w:rPr>
-          <w:rFonts w:hint="eastAsia"/>
-        </w:rPr>
       </w:pPr>
     </w:p>
     <w:sectPr>
@@ -3235,6 +3341,7 @@
   <w:style w:type="character" w:default="1" w:styleId="a0">
     <w:name w:val="Default Paragraph Font"/>
     <w:uiPriority w:val="1"/>
+    <w:semiHidden/>
     <w:unhideWhenUsed/>
   </w:style>
   <w:style w:type="table" w:default="1" w:styleId="a1">

</xml_diff>

<commit_message>
1.0.0: fixed faults in the algorithm, added new metrics
</commit_message>
<xml_diff>
--- a/documentations/v2 APIs/Curating/user_curating_documentation.docx
+++ b/documentations/v2 APIs/Curating/user_curating_documentation.docx
@@ -824,10 +824,10 @@
       <w:r>
         <w:lastRenderedPageBreak/>
         <w:drawing>
-          <wp:inline distT="0" distB="0" distL="0" distR="0" wp14:anchorId="2188583C" wp14:editId="1A6AA440">
-            <wp:extent cx="6645910" cy="6144260"/>
-            <wp:effectExtent l="0" t="0" r="2540" b="8890"/>
-            <wp:docPr id="481128208" name="그림 1" descr="텍스트, 스크린샷, 소프트웨어이(가) 표시된 사진&#10;&#10;AI가 생성한 콘텐츠는 부정확할 수 있습니다."/>
+          <wp:inline distT="0" distB="0" distL="0" distR="0" wp14:anchorId="5789BC9C" wp14:editId="5C7ADE15">
+            <wp:extent cx="5653270" cy="4057650"/>
+            <wp:effectExtent l="0" t="0" r="5080" b="0"/>
+            <wp:docPr id="1556857442" name="그림 1" descr="텍스트, 스크린샷, 소프트웨어, 멀티미디어 소프트웨어이(가) 표시된 사진&#10;&#10;AI가 생성한 콘텐츠는 부정확할 수 있습니다."/>
             <wp:cNvGraphicFramePr>
               <a:graphicFrameLocks xmlns:a="http://schemas.openxmlformats.org/drawingml/2006/main" noChangeAspect="1"/>
             </wp:cNvGraphicFramePr>
@@ -835,7 +835,7 @@
               <a:graphicData uri="http://schemas.openxmlformats.org/drawingml/2006/picture">
                 <pic:pic xmlns:pic="http://schemas.openxmlformats.org/drawingml/2006/picture">
                   <pic:nvPicPr>
-                    <pic:cNvPr id="481128208" name="그림 1" descr="텍스트, 스크린샷, 소프트웨어이(가) 표시된 사진&#10;&#10;AI가 생성한 콘텐츠는 부정확할 수 있습니다."/>
+                    <pic:cNvPr id="1556857442" name="그림 1" descr="텍스트, 스크린샷, 소프트웨어, 멀티미디어 소프트웨어이(가) 표시된 사진&#10;&#10;AI가 생성한 콘텐츠는 부정확할 수 있습니다."/>
                     <pic:cNvPicPr/>
                   </pic:nvPicPr>
                   <pic:blipFill>
@@ -847,7 +847,7 @@
                   <pic:spPr>
                     <a:xfrm>
                       <a:off x="0" y="0"/>
-                      <a:ext cx="6645910" cy="6144260"/>
+                      <a:ext cx="5662753" cy="4064456"/>
                     </a:xfrm>
                     <a:prstGeom prst="rect">
                       <a:avLst/>
@@ -1023,79 +1023,42 @@
         <w:rPr>
           <w:rFonts w:hint="eastAsia"/>
         </w:rPr>
-        <w:t xml:space="preserve"> 뭐 이렇게 처리하면 된다. 그렇다고 정보 없음: 약속 시각은 DM으로 직접 문의 이런 식으로 쓰라는 말이 아니라 다른 앱들 UX처럼 기존의 가장 가까운 시각이 있던 자리에 저런 글을 써 놓아야지. UX </w:t>
-      </w:r>
-      <w:proofErr w:type="gramStart"/>
-      <w:r>
-        <w:rPr>
-          <w:rFonts w:hint="eastAsia"/>
-        </w:rPr>
-        <w:t>디자인 할</w:t>
-      </w:r>
-      <w:proofErr w:type="gramEnd"/>
-      <w:r>
-        <w:rPr>
-          <w:rFonts w:hint="eastAsia"/>
-        </w:rPr>
-        <w:t xml:space="preserve"> 때 항상 배민, 당근, 이런 모범 사례를 참고해서 프로그래밍해라. 나도 폰에 지금 오만가지 앱 다 </w:t>
-      </w:r>
-      <w:proofErr w:type="spellStart"/>
-      <w:r>
-        <w:rPr>
-          <w:rFonts w:hint="eastAsia"/>
-        </w:rPr>
-        <w:t>깔려있고</w:t>
-      </w:r>
-      <w:proofErr w:type="spellEnd"/>
-      <w:r>
-        <w:rPr>
-          <w:rFonts w:hint="eastAsia"/>
-        </w:rPr>
-        <w:t xml:space="preserve"> UX 벤치마킹용이다. 정말 부탁이니까 UX 디자인 조금 </w:t>
-      </w:r>
-      <w:proofErr w:type="spellStart"/>
-      <w:r>
-        <w:rPr>
-          <w:rFonts w:hint="eastAsia"/>
-        </w:rPr>
-        <w:t>신경써서</w:t>
-      </w:r>
-      <w:proofErr w:type="spellEnd"/>
-      <w:r>
-        <w:rPr>
-          <w:rFonts w:hint="eastAsia"/>
-        </w:rPr>
-        <w:t xml:space="preserve"> 해 주길 바란다. </w:t>
-      </w:r>
-      <w:proofErr w:type="spellStart"/>
-      <w:r>
-        <w:rPr>
-          <w:rFonts w:hint="eastAsia"/>
-        </w:rPr>
-        <w:t>백엔드에서</w:t>
-      </w:r>
-      <w:proofErr w:type="spellEnd"/>
-      <w:r>
-        <w:rPr>
-          <w:rFonts w:hint="eastAsia"/>
-        </w:rPr>
-        <w:t xml:space="preserve"> </w:t>
-      </w:r>
-      <w:proofErr w:type="spellStart"/>
-      <w:proofErr w:type="gramStart"/>
-      <w:r>
-        <w:rPr>
-          <w:rFonts w:hint="eastAsia"/>
-        </w:rPr>
-        <w:t>제공하는걸</w:t>
-      </w:r>
-      <w:proofErr w:type="spellEnd"/>
-      <w:proofErr w:type="gramEnd"/>
-      <w:r>
-        <w:rPr>
-          <w:rFonts w:hint="eastAsia"/>
-        </w:rPr>
-        <w:t xml:space="preserve"> 그대로 뿌리지 말고 유저가 느끼기에 직관적이게끔 가공을 잘 해 달라는 소리다.</w:t>
+        <w:t xml:space="preserve"> 뭐 이렇게 처리하면 된다. </w:t>
+      </w:r>
+      <w:r>
+        <w:br/>
+      </w:r>
+      <w:r>
+        <w:rPr>
+          <w:rFonts w:hint="eastAsia"/>
+        </w:rPr>
+        <w:t xml:space="preserve">또 distance도 중요하다. 소개팅 어플 생각하면 된다. 해당 의원까지의 거리를 나타내 주는 지표이다. 이 값이 9999면 소위 말하는 </w:t>
+      </w:r>
+      <w:r>
+        <w:t>“</w:t>
+      </w:r>
+      <w:r>
+        <w:rPr>
+          <w:rFonts w:hint="eastAsia"/>
+        </w:rPr>
+        <w:t>정보 없음</w:t>
+      </w:r>
+      <w:r>
+        <w:t>”</w:t>
+      </w:r>
+      <w:proofErr w:type="spellStart"/>
+      <w:r>
+        <w:rPr>
+          <w:rFonts w:hint="eastAsia"/>
+        </w:rPr>
+        <w:t>으로</w:t>
+      </w:r>
+      <w:proofErr w:type="spellEnd"/>
+      <w:r>
+        <w:rPr>
+          <w:rFonts w:hint="eastAsia"/>
+        </w:rPr>
+        <w:t xml:space="preserve"> 처리하면 된다.</w:t>
       </w:r>
     </w:p>
     <w:p>
@@ -1119,7 +1082,6 @@
         <w:rPr>
           <w:noProof/>
         </w:rPr>
-        <w:lastRenderedPageBreak/>
         <w:drawing>
           <wp:inline distT="0" distB="0" distL="0" distR="0" wp14:anchorId="40FDDC6F" wp14:editId="69C13E04">
             <wp:extent cx="3677163" cy="3238952"/>
@@ -1163,13 +1125,13 @@
         <w:rPr>
           <w:rFonts w:hint="eastAsia"/>
         </w:rPr>
+        <w:lastRenderedPageBreak/>
         <w:t xml:space="preserve">이걸 Apple의 카메라 색조 조정 UX인 </w:t>
       </w:r>
       <w:r>
         <w:rPr>
           <w:noProof/>
         </w:rPr>
-        <w:lastRenderedPageBreak/>
         <w:drawing>
           <wp:inline distT="0" distB="0" distL="0" distR="0" wp14:anchorId="0F710541" wp14:editId="138AB119">
             <wp:extent cx="4553585" cy="8554644"/>
@@ -1274,208 +1236,924 @@
         </w:numPr>
       </w:pPr>
       <w:r>
+        <w:t>/</w:t>
+      </w:r>
+      <w:proofErr w:type="spellStart"/>
+      <w:r>
+        <w:t>mapp</w:t>
+      </w:r>
+      <w:proofErr w:type="spellEnd"/>
+      <w:r>
+        <w:t>/v2/user/curate/</w:t>
+      </w:r>
+      <w:proofErr w:type="spellStart"/>
+      <w:r>
+        <w:rPr>
+          <w:rFonts w:hint="eastAsia"/>
+        </w:rPr>
+        <w:t>todayCurate</w:t>
+      </w:r>
+      <w:proofErr w:type="spellEnd"/>
+    </w:p>
+    <w:p>
+      <w:pPr>
+        <w:pStyle w:val="a6"/>
+        <w:numPr>
+          <w:ilvl w:val="1"/>
+          <w:numId w:val="1"/>
+        </w:numPr>
+      </w:pPr>
+      <w:r>
+        <w:rPr>
+          <w:rFonts w:hint="eastAsia"/>
+        </w:rPr>
+        <w:t>POST</w:t>
+      </w:r>
+    </w:p>
+    <w:p>
+      <w:pPr>
+        <w:pStyle w:val="a6"/>
+        <w:numPr>
+          <w:ilvl w:val="1"/>
+          <w:numId w:val="1"/>
+        </w:numPr>
+      </w:pPr>
+      <w:r>
+        <w:rPr>
+          <w:rFonts w:hint="eastAsia"/>
+        </w:rPr>
+        <w:t xml:space="preserve">새로워진 </w:t>
+      </w:r>
+      <w:proofErr w:type="spellStart"/>
+      <w:r>
+        <w:rPr>
+          <w:rFonts w:hint="eastAsia"/>
+        </w:rPr>
+        <w:t>큐레이팅</w:t>
+      </w:r>
+      <w:proofErr w:type="spellEnd"/>
+      <w:r>
+        <w:rPr>
+          <w:rFonts w:hint="eastAsia"/>
+        </w:rPr>
+        <w:t xml:space="preserve"> 방식에 대응하는 </w:t>
+      </w:r>
+      <w:proofErr w:type="spellStart"/>
+      <w:r>
+        <w:rPr>
+          <w:rFonts w:hint="eastAsia"/>
+        </w:rPr>
+        <w:t>큐레이팅</w:t>
+      </w:r>
+      <w:proofErr w:type="spellEnd"/>
+      <w:r>
+        <w:rPr>
+          <w:rFonts w:hint="eastAsia"/>
+        </w:rPr>
+        <w:t xml:space="preserve"> API이다.</w:t>
+      </w:r>
+    </w:p>
+    <w:p>
+      <w:pPr>
+        <w:pStyle w:val="a6"/>
+        <w:numPr>
+          <w:ilvl w:val="1"/>
+          <w:numId w:val="1"/>
+        </w:numPr>
+      </w:pPr>
+      <w:r>
+        <w:rPr>
+          <w:rFonts w:hint="eastAsia"/>
+        </w:rPr>
+        <w:t>요청 인자: 없음(토큰으로 본인을 인증)</w:t>
+      </w:r>
+    </w:p>
+    <w:p>
+      <w:pPr>
+        <w:pStyle w:val="a6"/>
+        <w:numPr>
+          <w:ilvl w:val="1"/>
+          <w:numId w:val="1"/>
+        </w:numPr>
+      </w:pPr>
+      <w:r>
+        <w:rPr>
+          <w:rFonts w:hint="eastAsia"/>
+        </w:rPr>
+        <w:t>반환 인자: 정상 응답(200)시 Curate 스키마 한 개</w:t>
+      </w:r>
+    </w:p>
+    <w:p>
+      <w:pPr>
+        <w:pStyle w:val="a6"/>
+        <w:numPr>
+          <w:ilvl w:val="1"/>
+          <w:numId w:val="1"/>
+        </w:numPr>
+      </w:pPr>
+      <w:r>
+        <w:rPr>
+          <w:rFonts w:hint="eastAsia"/>
+        </w:rPr>
+        <w:t xml:space="preserve">특이 사항: 이전과 달리 하루에 여러 번 수행해도 거절되지 않는다. 단, 맨 처음에 수행했던 AI 기반 고민 해석본을 하루동안 유지한다. &lt;- 이 점을 말로 잘 풀어서 이용자에게 </w:t>
+      </w:r>
+      <w:proofErr w:type="gramStart"/>
+      <w:r>
+        <w:rPr>
+          <w:rFonts w:hint="eastAsia"/>
+        </w:rPr>
+        <w:t>고지 할</w:t>
+      </w:r>
+      <w:proofErr w:type="gramEnd"/>
+      <w:r>
+        <w:rPr>
+          <w:rFonts w:hint="eastAsia"/>
+        </w:rPr>
+        <w:t xml:space="preserve"> 것!</w:t>
+      </w:r>
+      <w:r>
+        <w:br/>
+      </w:r>
+      <w:r>
+        <w:rPr>
+          <w:rFonts w:hint="eastAsia"/>
+        </w:rPr>
+        <w:t xml:space="preserve">또한 Curate 스키마 </w:t>
+      </w:r>
+      <w:proofErr w:type="spellStart"/>
+      <w:r>
+        <w:rPr>
+          <w:rFonts w:hint="eastAsia"/>
+        </w:rPr>
+        <w:t>던져주는걸로</w:t>
+      </w:r>
+      <w:proofErr w:type="spellEnd"/>
+      <w:r>
+        <w:rPr>
+          <w:rFonts w:hint="eastAsia"/>
+        </w:rPr>
+        <w:t xml:space="preserve"> [의사가 보는 내 </w:t>
+      </w:r>
+      <w:proofErr w:type="spellStart"/>
+      <w:r>
+        <w:rPr>
+          <w:rFonts w:hint="eastAsia"/>
+        </w:rPr>
+        <w:t>큐레이팅</w:t>
+      </w:r>
+      <w:proofErr w:type="spellEnd"/>
+      <w:r>
+        <w:rPr>
+          <w:rFonts w:hint="eastAsia"/>
+        </w:rPr>
+        <w:t xml:space="preserve"> 정보 미리보기] 같은 느낌의 버튼을 하나 만들어서 미리보기 할 수 있도록 해 주면 좋을 것 같다.</w:t>
+      </w:r>
+      <w:r>
+        <w:br/>
+      </w:r>
+      <w:r>
+        <w:rPr>
+          <w:rFonts w:hint="eastAsia"/>
+        </w:rPr>
+        <w:t xml:space="preserve">또한, 여기서 </w:t>
+      </w:r>
+      <w:r>
+        <w:rPr>
+          <w:rFonts w:hint="eastAsia"/>
+        </w:rPr>
+        <w:t>얻은 Curate 스키마의 _id 속성을 잘 가지고 있도록 하자.</w:t>
+      </w:r>
+    </w:p>
+    <w:p>
+      <w:pPr>
+        <w:pStyle w:val="a6"/>
+        <w:numPr>
+          <w:ilvl w:val="1"/>
+          <w:numId w:val="1"/>
+        </w:numPr>
+      </w:pPr>
+      <w:r>
+        <w:rPr>
+          <w:rFonts w:hint="eastAsia"/>
+        </w:rPr>
+        <w:t>오류 코드</w:t>
+      </w:r>
+    </w:p>
+    <w:p>
+      <w:pPr>
+        <w:pStyle w:val="a6"/>
+        <w:numPr>
+          <w:ilvl w:val="2"/>
+          <w:numId w:val="1"/>
+        </w:numPr>
+      </w:pPr>
+      <w:r>
+        <w:rPr>
+          <w:rFonts w:hint="eastAsia"/>
+        </w:rPr>
+        <w:t>500: 서버 내부 알고리즘 오류</w:t>
+      </w:r>
+    </w:p>
+    <w:p>
+      <w:pPr>
+        <w:pStyle w:val="a6"/>
+        <w:numPr>
+          <w:ilvl w:val="0"/>
+          <w:numId w:val="1"/>
+        </w:numPr>
+      </w:pPr>
+      <w:r>
+        <w:rPr>
+          <w:rFonts w:hint="eastAsia"/>
+        </w:rPr>
+        <w:t>/</w:t>
+      </w:r>
+      <w:proofErr w:type="spellStart"/>
+      <w:r>
+        <w:rPr>
+          <w:rFonts w:hint="eastAsia"/>
+        </w:rPr>
+        <w:t>mapp</w:t>
+      </w:r>
+      <w:proofErr w:type="spellEnd"/>
+      <w:r>
+        <w:rPr>
+          <w:rFonts w:hint="eastAsia"/>
+        </w:rPr>
+        <w:t>/v2/user/curate/</w:t>
+      </w:r>
+      <w:proofErr w:type="spellStart"/>
+      <w:r>
+        <w:rPr>
+          <w:rFonts w:hint="eastAsia"/>
+        </w:rPr>
+        <w:t>showTo</w:t>
+      </w:r>
+      <w:proofErr w:type="spellEnd"/>
+      <w:proofErr w:type="gramStart"/>
+      <w:r>
+        <w:rPr>
+          <w:rFonts w:hint="eastAsia"/>
+        </w:rPr>
+        <w:t>/:did</w:t>
+      </w:r>
+      <w:proofErr w:type="gramEnd"/>
+    </w:p>
+    <w:p>
+      <w:pPr>
+        <w:pStyle w:val="a6"/>
+        <w:numPr>
+          <w:ilvl w:val="1"/>
+          <w:numId w:val="1"/>
+        </w:numPr>
+      </w:pPr>
+      <w:r>
+        <w:rPr>
+          <w:rFonts w:hint="eastAsia"/>
+        </w:rPr>
+        <w:t>PATCH</w:t>
+      </w:r>
+    </w:p>
+    <w:p>
+      <w:pPr>
+        <w:pStyle w:val="a6"/>
+        <w:numPr>
+          <w:ilvl w:val="1"/>
+          <w:numId w:val="1"/>
+        </w:numPr>
+      </w:pPr>
+      <w:r>
+        <w:rPr>
+          <w:rFonts w:hint="eastAsia"/>
+        </w:rPr>
+        <w:t xml:space="preserve">새로워진 </w:t>
+      </w:r>
+      <w:proofErr w:type="spellStart"/>
+      <w:r>
+        <w:rPr>
+          <w:rFonts w:hint="eastAsia"/>
+        </w:rPr>
+        <w:t>큐레이팅</w:t>
+      </w:r>
+      <w:proofErr w:type="spellEnd"/>
+      <w:r>
+        <w:rPr>
+          <w:rFonts w:hint="eastAsia"/>
+        </w:rPr>
+        <w:t xml:space="preserve"> 방식에 대응하는 </w:t>
+      </w:r>
+      <w:proofErr w:type="spellStart"/>
+      <w:r>
+        <w:rPr>
+          <w:rFonts w:hint="eastAsia"/>
+        </w:rPr>
+        <w:t>큐레이팅</w:t>
+      </w:r>
+      <w:proofErr w:type="spellEnd"/>
+      <w:r>
+        <w:rPr>
+          <w:rFonts w:hint="eastAsia"/>
+        </w:rPr>
+        <w:t xml:space="preserve"> API이다.</w:t>
+      </w:r>
+    </w:p>
+    <w:p>
+      <w:pPr>
+        <w:pStyle w:val="a6"/>
+        <w:numPr>
+          <w:ilvl w:val="1"/>
+          <w:numId w:val="1"/>
+        </w:numPr>
+      </w:pPr>
+      <w:r>
+        <w:rPr>
+          <w:rFonts w:hint="eastAsia"/>
+        </w:rPr>
+        <w:t>요청 인자: did 자리에 Doctor의 _id 속성을 넣어주면 된다.</w:t>
+      </w:r>
+    </w:p>
+    <w:p>
+      <w:pPr>
+        <w:pStyle w:val="a6"/>
+        <w:numPr>
+          <w:ilvl w:val="1"/>
+          <w:numId w:val="1"/>
+        </w:numPr>
+      </w:pPr>
+      <w:r>
+        <w:rPr>
+          <w:rFonts w:hint="eastAsia"/>
+        </w:rPr>
+        <w:t>반환 인자:</w:t>
+      </w:r>
+      <w:r>
+        <w:rPr>
+          <w:rFonts w:hint="eastAsia"/>
+        </w:rPr>
+        <w:t xml:space="preserve"> 정상 응답(200)시 </w:t>
+      </w:r>
+      <w:proofErr w:type="spellStart"/>
+      <w:r>
+        <w:t>madePublicOnlyToGivenDoctor</w:t>
+      </w:r>
+      <w:proofErr w:type="spellEnd"/>
+      <w:r>
+        <w:rPr>
+          <w:rFonts w:hint="eastAsia"/>
+        </w:rPr>
+        <w:t xml:space="preserve"> context를 반환, 실질적인 </w:t>
+      </w:r>
+      <w:proofErr w:type="spellStart"/>
+      <w:r>
+        <w:rPr>
+          <w:rFonts w:hint="eastAsia"/>
+        </w:rPr>
+        <w:t>반환값</w:t>
+      </w:r>
+      <w:proofErr w:type="spellEnd"/>
+      <w:r>
+        <w:rPr>
+          <w:rFonts w:hint="eastAsia"/>
+        </w:rPr>
+        <w:t xml:space="preserve"> 없음</w:t>
+      </w:r>
+    </w:p>
+    <w:p>
+      <w:pPr>
+        <w:pStyle w:val="a6"/>
+        <w:numPr>
+          <w:ilvl w:val="1"/>
+          <w:numId w:val="1"/>
+        </w:numPr>
+      </w:pPr>
+      <w:r>
+        <w:rPr>
+          <w:rFonts w:hint="eastAsia"/>
+        </w:rPr>
+        <w:t>특이 사항:</w:t>
+      </w:r>
+      <w:r>
+        <w:rPr>
+          <w:rFonts w:hint="eastAsia"/>
+        </w:rPr>
+        <w:t xml:space="preserve"> </w:t>
+      </w:r>
+      <w:proofErr w:type="spellStart"/>
+      <w:r>
+        <w:rPr>
+          <w:rFonts w:hint="eastAsia"/>
+        </w:rPr>
+        <w:t>반환값이</w:t>
+      </w:r>
+      <w:proofErr w:type="spellEnd"/>
+      <w:r>
+        <w:rPr>
+          <w:rFonts w:hint="eastAsia"/>
+        </w:rPr>
+        <w:t xml:space="preserve"> 없다. 따라서 </w:t>
+      </w:r>
+      <w:r>
+        <w:rPr>
+          <w:rFonts w:hint="eastAsia"/>
+        </w:rPr>
+        <w:t>어떻게 작동해야 하는가?</w:t>
+      </w:r>
+      <w:r>
+        <w:br/>
+      </w:r>
+      <w:r>
+        <w:rPr>
+          <w:rFonts w:hint="eastAsia"/>
+        </w:rPr>
+        <w:t xml:space="preserve">이 </w:t>
+      </w:r>
+      <w:proofErr w:type="spellStart"/>
+      <w:r>
+        <w:rPr>
+          <w:rFonts w:hint="eastAsia"/>
+        </w:rPr>
+        <w:t>의사랑</w:t>
+      </w:r>
+      <w:proofErr w:type="spellEnd"/>
+      <w:r>
+        <w:rPr>
+          <w:rFonts w:hint="eastAsia"/>
+        </w:rPr>
+        <w:t xml:space="preserve"> 대화 요청을 시도하면, 이 API를 호출함과 동시에 프론</w:t>
+      </w:r>
+      <w:r>
+        <w:rPr>
+          <w:rFonts w:hint="eastAsia"/>
+        </w:rPr>
+        <w:t xml:space="preserve">트에서 해당 </w:t>
+      </w:r>
+      <w:proofErr w:type="spellStart"/>
+      <w:r>
+        <w:rPr>
+          <w:rFonts w:hint="eastAsia"/>
+        </w:rPr>
+        <w:t>의사에게의</w:t>
+      </w:r>
+      <w:proofErr w:type="spellEnd"/>
+      <w:r>
+        <w:rPr>
+          <w:rFonts w:hint="eastAsia"/>
+        </w:rPr>
+        <w:t xml:space="preserve"> DM으로 바로 전환, </w:t>
+      </w:r>
+      <w:r>
+        <w:t>/</w:t>
+      </w:r>
+      <w:proofErr w:type="spellStart"/>
+      <w:r>
+        <w:t>mapp</w:t>
+      </w:r>
+      <w:proofErr w:type="spellEnd"/>
+      <w:r>
+        <w:t>/v2/doctor/curate/view</w:t>
+      </w:r>
+      <w:proofErr w:type="gramStart"/>
+      <w:r>
+        <w:t>/:</w:t>
+      </w:r>
+      <w:proofErr w:type="spellStart"/>
+      <w:r>
+        <w:t>cid</w:t>
+      </w:r>
+      <w:proofErr w:type="spellEnd"/>
+      <w:proofErr w:type="gramEnd"/>
+      <w:r>
+        <w:rPr>
+          <w:rFonts w:hint="eastAsia"/>
+        </w:rPr>
+        <w:t xml:space="preserve"> API(v2 APIs &gt; curating &gt; </w:t>
+      </w:r>
+      <w:proofErr w:type="spellStart"/>
+      <w:r>
+        <w:rPr>
+          <w:rFonts w:hint="eastAsia"/>
+        </w:rPr>
+        <w:t>doctor_curating_documentation</w:t>
+      </w:r>
+      <w:proofErr w:type="spellEnd"/>
+      <w:r>
+        <w:rPr>
+          <w:rFonts w:hint="eastAsia"/>
+        </w:rPr>
+        <w:t xml:space="preserve"> 참고)를 활용한 링크를 특수한 형태로 전달한다. 마치 카카오톡에서 서로 바로가기를 보내는 </w:t>
+      </w:r>
+      <w:proofErr w:type="gramStart"/>
+      <w:r>
+        <w:rPr>
+          <w:rFonts w:hint="eastAsia"/>
+        </w:rPr>
+        <w:t xml:space="preserve">것 </w:t>
+      </w:r>
+      <w:proofErr w:type="spellStart"/>
+      <w:r>
+        <w:rPr>
+          <w:rFonts w:hint="eastAsia"/>
+        </w:rPr>
+        <w:t>처럼</w:t>
+      </w:r>
+      <w:proofErr w:type="spellEnd"/>
+      <w:proofErr w:type="gramEnd"/>
+      <w:r>
+        <w:rPr>
+          <w:rFonts w:hint="eastAsia"/>
+        </w:rPr>
+        <w:t>. 이 방식은 프론트에서 많이 고민 해 봐야 할 것 같다.</w:t>
+      </w:r>
+      <w:r>
+        <w:br/>
+      </w:r>
+      <w:r>
+        <w:rPr>
+          <w:rFonts w:hint="eastAsia"/>
+        </w:rPr>
+        <w:t xml:space="preserve">그러면 의사가 봤을 때 그 DM을 누르면 </w:t>
+      </w:r>
+      <w:r>
+        <w:t>/</w:t>
+      </w:r>
+      <w:proofErr w:type="spellStart"/>
+      <w:r>
+        <w:t>mapp</w:t>
+      </w:r>
+      <w:proofErr w:type="spellEnd"/>
+      <w:r>
+        <w:t>/v2/doctor/curate/view</w:t>
+      </w:r>
+      <w:proofErr w:type="gramStart"/>
+      <w:r>
+        <w:t>/:</w:t>
+      </w:r>
+      <w:proofErr w:type="spellStart"/>
+      <w:r>
+        <w:t>cid</w:t>
+      </w:r>
+      <w:proofErr w:type="spellEnd"/>
+      <w:proofErr w:type="gramEnd"/>
+      <w:r>
+        <w:rPr>
+          <w:rFonts w:hint="eastAsia"/>
+        </w:rPr>
+        <w:t xml:space="preserve"> API로 바로 접근할 수 있도록 해야 할 것이다.</w:t>
+      </w:r>
+      <w:r>
+        <w:br/>
+      </w:r>
+      <w:r>
+        <w:rPr>
+          <w:rFonts w:hint="eastAsia"/>
+        </w:rPr>
+        <w:t>난이도가 꽤 어려워 보이는 Challenging한 도전과제 같은데 잘 해보길 응원한다.</w:t>
+      </w:r>
+    </w:p>
+    <w:p>
+      <w:pPr>
+        <w:pStyle w:val="a6"/>
+        <w:numPr>
+          <w:ilvl w:val="1"/>
+          <w:numId w:val="1"/>
+        </w:numPr>
+      </w:pPr>
+      <w:r>
+        <w:rPr>
+          <w:rFonts w:hint="eastAsia"/>
+        </w:rPr>
+        <w:t>오류 코드:</w:t>
+      </w:r>
+    </w:p>
+    <w:p>
+      <w:pPr>
+        <w:pStyle w:val="a6"/>
+        <w:numPr>
+          <w:ilvl w:val="2"/>
+          <w:numId w:val="1"/>
+        </w:numPr>
+      </w:pPr>
+      <w:r>
+        <w:rPr>
+          <w:rFonts w:hint="eastAsia"/>
+        </w:rPr>
+        <w:t xml:space="preserve">403: 오늘 아직 시도한 </w:t>
+      </w:r>
+      <w:proofErr w:type="spellStart"/>
+      <w:r>
+        <w:rPr>
+          <w:rFonts w:hint="eastAsia"/>
+        </w:rPr>
+        <w:t>큐레이팅이</w:t>
+      </w:r>
+      <w:proofErr w:type="spellEnd"/>
+      <w:r>
+        <w:rPr>
+          <w:rFonts w:hint="eastAsia"/>
+        </w:rPr>
+        <w:t xml:space="preserve"> 없는데 이 API를 호출함</w:t>
+      </w:r>
+    </w:p>
+    <w:p>
+      <w:pPr>
+        <w:pStyle w:val="a6"/>
+        <w:numPr>
+          <w:ilvl w:val="2"/>
+          <w:numId w:val="1"/>
+        </w:numPr>
+      </w:pPr>
+      <w:r>
+        <w:rPr>
+          <w:rFonts w:hint="eastAsia"/>
+        </w:rPr>
+        <w:t>405: 그런 의사가 없음</w:t>
+      </w:r>
+    </w:p>
+    <w:p>
+      <w:pPr>
+        <w:pStyle w:val="a6"/>
+        <w:numPr>
+          <w:ilvl w:val="2"/>
+          <w:numId w:val="1"/>
+        </w:numPr>
+      </w:pPr>
+      <w:r>
+        <w:rPr>
+          <w:rFonts w:hint="eastAsia"/>
+        </w:rPr>
+        <w:t>500: 서버 내부 알고리즘 오류</w:t>
+      </w:r>
+    </w:p>
+    <w:p>
+      <w:pPr>
+        <w:pStyle w:val="a6"/>
+        <w:numPr>
+          <w:ilvl w:val="0"/>
+          <w:numId w:val="1"/>
+        </w:numPr>
+      </w:pPr>
+      <w:r>
+        <w:rPr>
+          <w:rFonts w:hint="eastAsia"/>
+        </w:rPr>
+        <w:t>/</w:t>
+      </w:r>
+      <w:proofErr w:type="spellStart"/>
+      <w:r>
+        <w:rPr>
+          <w:rFonts w:hint="eastAsia"/>
+        </w:rPr>
+        <w:t>mapp</w:t>
+      </w:r>
+      <w:proofErr w:type="spellEnd"/>
+      <w:r>
+        <w:rPr>
+          <w:rFonts w:hint="eastAsia"/>
+        </w:rPr>
+        <w:t>/v2/user/curate/</w:t>
+      </w:r>
+      <w:proofErr w:type="spellStart"/>
+      <w:r>
+        <w:rPr>
+          <w:rFonts w:hint="eastAsia"/>
+        </w:rPr>
+        <w:t>makePublic</w:t>
+      </w:r>
+      <w:proofErr w:type="spellEnd"/>
+      <w:proofErr w:type="gramStart"/>
+      <w:r>
+        <w:rPr>
+          <w:rFonts w:hint="eastAsia"/>
+        </w:rPr>
+        <w:t>/:</w:t>
+      </w:r>
+      <w:proofErr w:type="spellStart"/>
+      <w:r>
+        <w:rPr>
+          <w:rFonts w:hint="eastAsia"/>
+        </w:rPr>
+        <w:t>cid</w:t>
+      </w:r>
+      <w:proofErr w:type="spellEnd"/>
+      <w:proofErr w:type="gramEnd"/>
+    </w:p>
+    <w:p>
+      <w:pPr>
+        <w:pStyle w:val="a6"/>
+        <w:numPr>
+          <w:ilvl w:val="1"/>
+          <w:numId w:val="1"/>
+        </w:numPr>
+      </w:pPr>
+      <w:r>
+        <w:rPr>
+          <w:rFonts w:hint="eastAsia"/>
+        </w:rPr>
+        <w:t>PATCH</w:t>
+      </w:r>
+    </w:p>
+    <w:p>
+      <w:pPr>
+        <w:pStyle w:val="a6"/>
+        <w:numPr>
+          <w:ilvl w:val="1"/>
+          <w:numId w:val="1"/>
+        </w:numPr>
+      </w:pPr>
+      <w:r>
+        <w:rPr>
+          <w:rFonts w:hint="eastAsia"/>
+        </w:rPr>
+        <w:t xml:space="preserve">새로워진 </w:t>
+      </w:r>
+      <w:proofErr w:type="spellStart"/>
+      <w:r>
+        <w:rPr>
+          <w:rFonts w:hint="eastAsia"/>
+        </w:rPr>
+        <w:t>큐레이팅</w:t>
+      </w:r>
+      <w:proofErr w:type="spellEnd"/>
+      <w:r>
+        <w:rPr>
+          <w:rFonts w:hint="eastAsia"/>
+        </w:rPr>
+        <w:t xml:space="preserve"> 방식에 대응하는 </w:t>
+      </w:r>
+      <w:proofErr w:type="spellStart"/>
+      <w:r>
+        <w:rPr>
+          <w:rFonts w:hint="eastAsia"/>
+        </w:rPr>
+        <w:t>큐레이팅</w:t>
+      </w:r>
+      <w:proofErr w:type="spellEnd"/>
+      <w:r>
+        <w:rPr>
+          <w:rFonts w:hint="eastAsia"/>
+        </w:rPr>
+        <w:t xml:space="preserve"> API이다.</w:t>
+      </w:r>
+    </w:p>
+    <w:p>
+      <w:pPr>
+        <w:pStyle w:val="a6"/>
+        <w:numPr>
+          <w:ilvl w:val="1"/>
+          <w:numId w:val="1"/>
+        </w:numPr>
+      </w:pPr>
+      <w:r>
+        <w:rPr>
+          <w:rFonts w:hint="eastAsia"/>
+        </w:rPr>
+        <w:t xml:space="preserve">요청 인자: </w:t>
+      </w:r>
+      <w:proofErr w:type="spellStart"/>
+      <w:r>
+        <w:rPr>
+          <w:rFonts w:hint="eastAsia"/>
+        </w:rPr>
+        <w:t>cid</w:t>
+      </w:r>
+      <w:proofErr w:type="spellEnd"/>
+      <w:r>
+        <w:rPr>
+          <w:rFonts w:hint="eastAsia"/>
+        </w:rPr>
+        <w:t xml:space="preserve"> 자리에 Curate의 _id 속성을 넣어주면 된다.</w:t>
+      </w:r>
+    </w:p>
+    <w:p>
+      <w:pPr>
+        <w:pStyle w:val="a6"/>
+        <w:numPr>
+          <w:ilvl w:val="1"/>
+          <w:numId w:val="1"/>
+        </w:numPr>
+      </w:pPr>
+      <w:r>
+        <w:rPr>
+          <w:rFonts w:hint="eastAsia"/>
+        </w:rPr>
+        <w:t xml:space="preserve">반환 인자: 정상 응답(200)시 </w:t>
+      </w:r>
+      <w:proofErr w:type="spellStart"/>
+      <w:r>
+        <w:rPr>
+          <w:rFonts w:hint="eastAsia"/>
+        </w:rPr>
+        <w:t>madePublicToAll</w:t>
+      </w:r>
+      <w:proofErr w:type="spellEnd"/>
+      <w:r>
+        <w:rPr>
+          <w:rFonts w:hint="eastAsia"/>
+        </w:rPr>
+        <w:t xml:space="preserve"> Context를 반환, 실질적인 </w:t>
+      </w:r>
+      <w:proofErr w:type="spellStart"/>
+      <w:r>
+        <w:rPr>
+          <w:rFonts w:hint="eastAsia"/>
+        </w:rPr>
+        <w:t>반환값</w:t>
+      </w:r>
+      <w:proofErr w:type="spellEnd"/>
+      <w:r>
+        <w:rPr>
+          <w:rFonts w:hint="eastAsia"/>
+        </w:rPr>
+        <w:t xml:space="preserve"> 없음.</w:t>
+      </w:r>
+    </w:p>
+    <w:p>
+      <w:pPr>
+        <w:pStyle w:val="a6"/>
+        <w:numPr>
+          <w:ilvl w:val="1"/>
+          <w:numId w:val="1"/>
+        </w:numPr>
+      </w:pPr>
+      <w:r>
+        <w:rPr>
+          <w:rFonts w:hint="eastAsia"/>
+        </w:rPr>
+        <w:t xml:space="preserve">특이 사항: 본인의 </w:t>
+      </w:r>
+      <w:proofErr w:type="spellStart"/>
+      <w:r>
+        <w:rPr>
+          <w:rFonts w:hint="eastAsia"/>
+        </w:rPr>
+        <w:t>큐레이팅을</w:t>
+      </w:r>
+      <w:proofErr w:type="spellEnd"/>
+      <w:r>
+        <w:rPr>
+          <w:rFonts w:hint="eastAsia"/>
+        </w:rPr>
+        <w:t xml:space="preserve"> 관리하는 화면에서 공개적으로 </w:t>
+      </w:r>
+      <w:proofErr w:type="spellStart"/>
+      <w:r>
+        <w:rPr>
+          <w:rFonts w:hint="eastAsia"/>
+        </w:rPr>
+        <w:t>큐레이팅을</w:t>
+      </w:r>
+      <w:proofErr w:type="spellEnd"/>
+      <w:r>
+        <w:rPr>
+          <w:rFonts w:hint="eastAsia"/>
+        </w:rPr>
+        <w:t xml:space="preserve"> 받고 싶을 때 </w:t>
+      </w:r>
+      <w:proofErr w:type="spellStart"/>
+      <w:r>
+        <w:rPr>
+          <w:rFonts w:hint="eastAsia"/>
+        </w:rPr>
+        <w:t>토글</w:t>
+      </w:r>
+      <w:proofErr w:type="spellEnd"/>
+      <w:r>
+        <w:rPr>
+          <w:rFonts w:hint="eastAsia"/>
+        </w:rPr>
+        <w:t xml:space="preserve"> </w:t>
+      </w:r>
+      <w:proofErr w:type="spellStart"/>
+      <w:proofErr w:type="gramStart"/>
+      <w:r>
+        <w:rPr>
+          <w:rFonts w:hint="eastAsia"/>
+        </w:rPr>
+        <w:t>버튼같은걸로</w:t>
+      </w:r>
+      <w:proofErr w:type="spellEnd"/>
+      <w:proofErr w:type="gramEnd"/>
+      <w:r>
+        <w:rPr>
+          <w:rFonts w:hint="eastAsia"/>
+        </w:rPr>
+        <w:t xml:space="preserve"> 공개할 수 있도록 만든다.</w:t>
+      </w:r>
+    </w:p>
+    <w:p>
+      <w:pPr>
+        <w:pStyle w:val="a6"/>
+        <w:numPr>
+          <w:ilvl w:val="1"/>
+          <w:numId w:val="1"/>
+        </w:numPr>
+      </w:pPr>
+      <w:r>
+        <w:rPr>
+          <w:rFonts w:hint="eastAsia"/>
+        </w:rPr>
         <w:lastRenderedPageBreak/>
-        <w:t>/</w:t>
-      </w:r>
-      <w:proofErr w:type="spellStart"/>
-      <w:r>
-        <w:t>mapp</w:t>
-      </w:r>
-      <w:proofErr w:type="spellEnd"/>
-      <w:r>
-        <w:t>/v2/user/curate/</w:t>
-      </w:r>
-      <w:proofErr w:type="spellStart"/>
-      <w:r>
-        <w:rPr>
-          <w:rFonts w:hint="eastAsia"/>
-        </w:rPr>
-        <w:t>todayCurate</w:t>
-      </w:r>
-      <w:proofErr w:type="spellEnd"/>
-    </w:p>
-    <w:p>
-      <w:pPr>
-        <w:pStyle w:val="a6"/>
-        <w:numPr>
-          <w:ilvl w:val="1"/>
-          <w:numId w:val="1"/>
-        </w:numPr>
-      </w:pPr>
-      <w:r>
-        <w:rPr>
-          <w:rFonts w:hint="eastAsia"/>
-        </w:rPr>
-        <w:t>POST</w:t>
-      </w:r>
-    </w:p>
-    <w:p>
-      <w:pPr>
-        <w:pStyle w:val="a6"/>
-        <w:numPr>
-          <w:ilvl w:val="1"/>
-          <w:numId w:val="1"/>
-        </w:numPr>
-      </w:pPr>
-      <w:r>
-        <w:rPr>
-          <w:rFonts w:hint="eastAsia"/>
-        </w:rPr>
-        <w:t xml:space="preserve">새로워진 </w:t>
-      </w:r>
-      <w:proofErr w:type="spellStart"/>
-      <w:r>
-        <w:rPr>
-          <w:rFonts w:hint="eastAsia"/>
-        </w:rPr>
-        <w:t>큐레이팅</w:t>
-      </w:r>
-      <w:proofErr w:type="spellEnd"/>
-      <w:r>
-        <w:rPr>
-          <w:rFonts w:hint="eastAsia"/>
-        </w:rPr>
-        <w:t xml:space="preserve"> 방식에 대응하는 </w:t>
-      </w:r>
-      <w:proofErr w:type="spellStart"/>
-      <w:r>
-        <w:rPr>
-          <w:rFonts w:hint="eastAsia"/>
-        </w:rPr>
-        <w:t>큐레이팅</w:t>
-      </w:r>
-      <w:proofErr w:type="spellEnd"/>
-      <w:r>
-        <w:rPr>
-          <w:rFonts w:hint="eastAsia"/>
-        </w:rPr>
-        <w:t xml:space="preserve"> API이다.</w:t>
-      </w:r>
-    </w:p>
-    <w:p>
-      <w:pPr>
-        <w:pStyle w:val="a6"/>
-        <w:numPr>
-          <w:ilvl w:val="1"/>
-          <w:numId w:val="1"/>
-        </w:numPr>
-      </w:pPr>
-      <w:r>
-        <w:rPr>
-          <w:rFonts w:hint="eastAsia"/>
-        </w:rPr>
-        <w:t>요청 인자: 없음(토큰으로 본인을 인증)</w:t>
-      </w:r>
-    </w:p>
-    <w:p>
-      <w:pPr>
-        <w:pStyle w:val="a6"/>
-        <w:numPr>
-          <w:ilvl w:val="1"/>
-          <w:numId w:val="1"/>
-        </w:numPr>
-      </w:pPr>
-      <w:r>
-        <w:rPr>
-          <w:rFonts w:hint="eastAsia"/>
-        </w:rPr>
-        <w:t>반환 인자: 정상 응답(200)시 Curate 스키마 한 개</w:t>
-      </w:r>
-    </w:p>
-    <w:p>
-      <w:pPr>
-        <w:pStyle w:val="a6"/>
-        <w:numPr>
-          <w:ilvl w:val="1"/>
-          <w:numId w:val="1"/>
-        </w:numPr>
-      </w:pPr>
-      <w:r>
-        <w:rPr>
-          <w:rFonts w:hint="eastAsia"/>
-        </w:rPr>
-        <w:t xml:space="preserve">특이 사항: 이전과 달리 하루에 여러 번 수행해도 거절되지 않는다. 단, 맨 처음에 수행했던 AI 기반 고민 해석본을 하루동안 유지한다. &lt;- 이 점을 말로 잘 풀어서 이용자에게 </w:t>
-      </w:r>
-      <w:proofErr w:type="gramStart"/>
-      <w:r>
-        <w:rPr>
-          <w:rFonts w:hint="eastAsia"/>
-        </w:rPr>
-        <w:t>고지 할</w:t>
-      </w:r>
-      <w:proofErr w:type="gramEnd"/>
-      <w:r>
-        <w:rPr>
-          <w:rFonts w:hint="eastAsia"/>
-        </w:rPr>
-        <w:t xml:space="preserve"> 것!</w:t>
-      </w:r>
-      <w:r>
-        <w:br/>
-      </w:r>
-      <w:r>
-        <w:rPr>
-          <w:rFonts w:hint="eastAsia"/>
-        </w:rPr>
-        <w:t xml:space="preserve">또한 Curate 스키마 </w:t>
-      </w:r>
-      <w:proofErr w:type="spellStart"/>
-      <w:r>
-        <w:rPr>
-          <w:rFonts w:hint="eastAsia"/>
-        </w:rPr>
-        <w:t>던져주는걸로</w:t>
-      </w:r>
-      <w:proofErr w:type="spellEnd"/>
-      <w:r>
-        <w:rPr>
-          <w:rFonts w:hint="eastAsia"/>
-        </w:rPr>
-        <w:t xml:space="preserve"> [의사가 보는 내 </w:t>
-      </w:r>
-      <w:proofErr w:type="spellStart"/>
-      <w:r>
-        <w:rPr>
-          <w:rFonts w:hint="eastAsia"/>
-        </w:rPr>
-        <w:t>큐레이팅</w:t>
-      </w:r>
-      <w:proofErr w:type="spellEnd"/>
-      <w:r>
-        <w:rPr>
-          <w:rFonts w:hint="eastAsia"/>
-        </w:rPr>
-        <w:t xml:space="preserve"> 정보 미리보기] 같은 느낌의 버튼을 하나 만들어서 미리보기 할 수 있도록 해 주면 좋을 것 같다.</w:t>
-      </w:r>
-      <w:r>
-        <w:br/>
-      </w:r>
-      <w:r>
-        <w:rPr>
-          <w:rFonts w:hint="eastAsia"/>
-        </w:rPr>
-        <w:t xml:space="preserve">또한, 여기서 </w:t>
-      </w:r>
-      <w:r>
-        <w:rPr>
-          <w:rFonts w:hint="eastAsia"/>
-        </w:rPr>
-        <w:t>얻은 Curate 스키마의 _id 속성을 잘 가지고 있도록 하자.</w:t>
-      </w:r>
-    </w:p>
-    <w:p>
-      <w:pPr>
-        <w:pStyle w:val="a6"/>
-        <w:numPr>
-          <w:ilvl w:val="1"/>
-          <w:numId w:val="1"/>
-        </w:numPr>
-      </w:pPr>
-      <w:r>
-        <w:rPr>
-          <w:rFonts w:hint="eastAsia"/>
-        </w:rPr>
-        <w:t>오류 코드</w:t>
+        <w:t>오류 코드:</w:t>
       </w:r>
     </w:p>
     <w:p>
@@ -1490,723 +2168,6 @@
         <w:rPr>
           <w:rFonts w:hint="eastAsia"/>
         </w:rPr>
-        <w:t>500: 서버 내부 알고리즘 오류</w:t>
-      </w:r>
-    </w:p>
-    <w:p>
-      <w:pPr>
-        <w:pStyle w:val="a6"/>
-        <w:numPr>
-          <w:ilvl w:val="0"/>
-          <w:numId w:val="1"/>
-        </w:numPr>
-      </w:pPr>
-      <w:r>
-        <w:rPr>
-          <w:rFonts w:hint="eastAsia"/>
-        </w:rPr>
-        <w:t>/</w:t>
-      </w:r>
-      <w:proofErr w:type="spellStart"/>
-      <w:r>
-        <w:rPr>
-          <w:rFonts w:hint="eastAsia"/>
-        </w:rPr>
-        <w:t>mapp</w:t>
-      </w:r>
-      <w:proofErr w:type="spellEnd"/>
-      <w:r>
-        <w:rPr>
-          <w:rFonts w:hint="eastAsia"/>
-        </w:rPr>
-        <w:t>/v2/user/curate/</w:t>
-      </w:r>
-      <w:proofErr w:type="spellStart"/>
-      <w:r>
-        <w:rPr>
-          <w:rFonts w:hint="eastAsia"/>
-        </w:rPr>
-        <w:t>showTo</w:t>
-      </w:r>
-      <w:proofErr w:type="spellEnd"/>
-      <w:proofErr w:type="gramStart"/>
-      <w:r>
-        <w:rPr>
-          <w:rFonts w:hint="eastAsia"/>
-        </w:rPr>
-        <w:t>/:did</w:t>
-      </w:r>
-      <w:proofErr w:type="gramEnd"/>
-    </w:p>
-    <w:p>
-      <w:pPr>
-        <w:pStyle w:val="a6"/>
-        <w:numPr>
-          <w:ilvl w:val="1"/>
-          <w:numId w:val="1"/>
-        </w:numPr>
-      </w:pPr>
-      <w:r>
-        <w:rPr>
-          <w:rFonts w:hint="eastAsia"/>
-        </w:rPr>
-        <w:t>PATCH</w:t>
-      </w:r>
-    </w:p>
-    <w:p>
-      <w:pPr>
-        <w:pStyle w:val="a6"/>
-        <w:numPr>
-          <w:ilvl w:val="1"/>
-          <w:numId w:val="1"/>
-        </w:numPr>
-      </w:pPr>
-      <w:r>
-        <w:rPr>
-          <w:rFonts w:hint="eastAsia"/>
-        </w:rPr>
-        <w:t xml:space="preserve">새로워진 </w:t>
-      </w:r>
-      <w:proofErr w:type="spellStart"/>
-      <w:r>
-        <w:rPr>
-          <w:rFonts w:hint="eastAsia"/>
-        </w:rPr>
-        <w:t>큐레이팅</w:t>
-      </w:r>
-      <w:proofErr w:type="spellEnd"/>
-      <w:r>
-        <w:rPr>
-          <w:rFonts w:hint="eastAsia"/>
-        </w:rPr>
-        <w:t xml:space="preserve"> 방식에 대응하는 </w:t>
-      </w:r>
-      <w:proofErr w:type="spellStart"/>
-      <w:r>
-        <w:rPr>
-          <w:rFonts w:hint="eastAsia"/>
-        </w:rPr>
-        <w:t>큐레이팅</w:t>
-      </w:r>
-      <w:proofErr w:type="spellEnd"/>
-      <w:r>
-        <w:rPr>
-          <w:rFonts w:hint="eastAsia"/>
-        </w:rPr>
-        <w:t xml:space="preserve"> API이다.</w:t>
-      </w:r>
-    </w:p>
-    <w:p>
-      <w:pPr>
-        <w:pStyle w:val="a6"/>
-        <w:numPr>
-          <w:ilvl w:val="1"/>
-          <w:numId w:val="1"/>
-        </w:numPr>
-      </w:pPr>
-      <w:r>
-        <w:rPr>
-          <w:rFonts w:hint="eastAsia"/>
-        </w:rPr>
-        <w:t>요청 인자: did 자리에 Doctor의 _id 속성을 넣어주면 된다.</w:t>
-      </w:r>
-    </w:p>
-    <w:p>
-      <w:pPr>
-        <w:pStyle w:val="a6"/>
-        <w:numPr>
-          <w:ilvl w:val="1"/>
-          <w:numId w:val="1"/>
-        </w:numPr>
-      </w:pPr>
-      <w:r>
-        <w:rPr>
-          <w:rFonts w:hint="eastAsia"/>
-        </w:rPr>
-        <w:t>반환 인자:</w:t>
-      </w:r>
-      <w:r>
-        <w:rPr>
-          <w:rFonts w:hint="eastAsia"/>
-        </w:rPr>
-        <w:t xml:space="preserve"> 정상 응답(200)시 </w:t>
-      </w:r>
-      <w:proofErr w:type="spellStart"/>
-      <w:r>
-        <w:t>madePublicOnlyToGivenDoctor</w:t>
-      </w:r>
-      <w:proofErr w:type="spellEnd"/>
-      <w:r>
-        <w:rPr>
-          <w:rFonts w:hint="eastAsia"/>
-        </w:rPr>
-        <w:t xml:space="preserve"> context를 반환, 실질적인 </w:t>
-      </w:r>
-      <w:proofErr w:type="spellStart"/>
-      <w:r>
-        <w:rPr>
-          <w:rFonts w:hint="eastAsia"/>
-        </w:rPr>
-        <w:t>반환값</w:t>
-      </w:r>
-      <w:proofErr w:type="spellEnd"/>
-      <w:r>
-        <w:rPr>
-          <w:rFonts w:hint="eastAsia"/>
-        </w:rPr>
-        <w:t xml:space="preserve"> 없음</w:t>
-      </w:r>
-    </w:p>
-    <w:p>
-      <w:pPr>
-        <w:pStyle w:val="a6"/>
-        <w:numPr>
-          <w:ilvl w:val="1"/>
-          <w:numId w:val="1"/>
-        </w:numPr>
-      </w:pPr>
-      <w:r>
-        <w:rPr>
-          <w:rFonts w:hint="eastAsia"/>
-        </w:rPr>
-        <w:t>특이 사항:</w:t>
-      </w:r>
-      <w:r>
-        <w:rPr>
-          <w:rFonts w:hint="eastAsia"/>
-        </w:rPr>
-        <w:t xml:space="preserve"> </w:t>
-      </w:r>
-      <w:proofErr w:type="spellStart"/>
-      <w:r>
-        <w:rPr>
-          <w:rFonts w:hint="eastAsia"/>
-        </w:rPr>
-        <w:t>반환값이</w:t>
-      </w:r>
-      <w:proofErr w:type="spellEnd"/>
-      <w:r>
-        <w:rPr>
-          <w:rFonts w:hint="eastAsia"/>
-        </w:rPr>
-        <w:t xml:space="preserve"> 없다. 따라서 </w:t>
-      </w:r>
-      <w:r>
-        <w:rPr>
-          <w:rFonts w:hint="eastAsia"/>
-        </w:rPr>
-        <w:t>어떻게 작동해야 하는가?</w:t>
-      </w:r>
-      <w:r>
-        <w:br/>
-      </w:r>
-      <w:r>
-        <w:rPr>
-          <w:rFonts w:hint="eastAsia"/>
-        </w:rPr>
-        <w:t xml:space="preserve">이 </w:t>
-      </w:r>
-      <w:proofErr w:type="spellStart"/>
-      <w:r>
-        <w:rPr>
-          <w:rFonts w:hint="eastAsia"/>
-        </w:rPr>
-        <w:t>의사랑</w:t>
-      </w:r>
-      <w:proofErr w:type="spellEnd"/>
-      <w:r>
-        <w:rPr>
-          <w:rFonts w:hint="eastAsia"/>
-        </w:rPr>
-        <w:t xml:space="preserve"> 대화 요청을 시도하면, 이 API를 호출함과 동시에 프론</w:t>
-      </w:r>
-      <w:r>
-        <w:rPr>
-          <w:rFonts w:hint="eastAsia"/>
-        </w:rPr>
-        <w:t xml:space="preserve">트에서 해당 </w:t>
-      </w:r>
-      <w:proofErr w:type="spellStart"/>
-      <w:r>
-        <w:rPr>
-          <w:rFonts w:hint="eastAsia"/>
-        </w:rPr>
-        <w:t>의사에게의</w:t>
-      </w:r>
-      <w:proofErr w:type="spellEnd"/>
-      <w:r>
-        <w:rPr>
-          <w:rFonts w:hint="eastAsia"/>
-        </w:rPr>
-        <w:t xml:space="preserve"> DM으로 바로 전환, </w:t>
-      </w:r>
-      <w:r>
-        <w:t>/</w:t>
-      </w:r>
-      <w:proofErr w:type="spellStart"/>
-      <w:r>
-        <w:t>mapp</w:t>
-      </w:r>
-      <w:proofErr w:type="spellEnd"/>
-      <w:r>
-        <w:t>/v2/doctor/curate/view</w:t>
-      </w:r>
-      <w:proofErr w:type="gramStart"/>
-      <w:r>
-        <w:t>/:</w:t>
-      </w:r>
-      <w:proofErr w:type="spellStart"/>
-      <w:r>
-        <w:t>cid</w:t>
-      </w:r>
-      <w:proofErr w:type="spellEnd"/>
-      <w:proofErr w:type="gramEnd"/>
-      <w:r>
-        <w:rPr>
-          <w:rFonts w:hint="eastAsia"/>
-        </w:rPr>
-        <w:t xml:space="preserve"> API(v2 APIs &gt; curating &gt; </w:t>
-      </w:r>
-      <w:proofErr w:type="spellStart"/>
-      <w:r>
-        <w:rPr>
-          <w:rFonts w:hint="eastAsia"/>
-        </w:rPr>
-        <w:t>doctor_curating_documentation</w:t>
-      </w:r>
-      <w:proofErr w:type="spellEnd"/>
-      <w:r>
-        <w:rPr>
-          <w:rFonts w:hint="eastAsia"/>
-        </w:rPr>
-        <w:t xml:space="preserve"> 참고)를 활용한 링크를 특수한 형태로 전달한다. 마치 카카오톡에서 서로 바로가기를 보내는 </w:t>
-      </w:r>
-      <w:proofErr w:type="gramStart"/>
-      <w:r>
-        <w:rPr>
-          <w:rFonts w:hint="eastAsia"/>
-        </w:rPr>
-        <w:t xml:space="preserve">것 </w:t>
-      </w:r>
-      <w:proofErr w:type="spellStart"/>
-      <w:r>
-        <w:rPr>
-          <w:rFonts w:hint="eastAsia"/>
-        </w:rPr>
-        <w:t>처럼</w:t>
-      </w:r>
-      <w:proofErr w:type="spellEnd"/>
-      <w:proofErr w:type="gramEnd"/>
-      <w:r>
-        <w:rPr>
-          <w:rFonts w:hint="eastAsia"/>
-        </w:rPr>
-        <w:t>. 이 방식은 프론트에서 많이 고민 해 봐야 할 것 같다.</w:t>
-      </w:r>
-      <w:r>
-        <w:br/>
-      </w:r>
-      <w:r>
-        <w:rPr>
-          <w:rFonts w:hint="eastAsia"/>
-        </w:rPr>
-        <w:t xml:space="preserve">그러면 의사가 봤을 때 그 DM을 누르면 </w:t>
-      </w:r>
-      <w:r>
-        <w:t>/</w:t>
-      </w:r>
-      <w:proofErr w:type="spellStart"/>
-      <w:r>
-        <w:t>mapp</w:t>
-      </w:r>
-      <w:proofErr w:type="spellEnd"/>
-      <w:r>
-        <w:t>/v2/doctor/curate/view</w:t>
-      </w:r>
-      <w:proofErr w:type="gramStart"/>
-      <w:r>
-        <w:t>/:</w:t>
-      </w:r>
-      <w:proofErr w:type="spellStart"/>
-      <w:r>
-        <w:t>cid</w:t>
-      </w:r>
-      <w:proofErr w:type="spellEnd"/>
-      <w:proofErr w:type="gramEnd"/>
-      <w:r>
-        <w:rPr>
-          <w:rFonts w:hint="eastAsia"/>
-        </w:rPr>
-        <w:t xml:space="preserve"> API로 바로 접근할 수 있도록 해야 할 것이다.</w:t>
-      </w:r>
-      <w:r>
-        <w:br/>
-      </w:r>
-      <w:r>
-        <w:rPr>
-          <w:rFonts w:hint="eastAsia"/>
-        </w:rPr>
-        <w:t>난이도가 꽤 어려워 보이는 Challenging한 도전과제 같은데 잘 해보길 응원한다.</w:t>
-      </w:r>
-    </w:p>
-    <w:p>
-      <w:pPr>
-        <w:pStyle w:val="a6"/>
-        <w:numPr>
-          <w:ilvl w:val="1"/>
-          <w:numId w:val="1"/>
-        </w:numPr>
-      </w:pPr>
-      <w:r>
-        <w:rPr>
-          <w:rFonts w:hint="eastAsia"/>
-        </w:rPr>
-        <w:t>오류 코드:</w:t>
-      </w:r>
-    </w:p>
-    <w:p>
-      <w:pPr>
-        <w:pStyle w:val="a6"/>
-        <w:numPr>
-          <w:ilvl w:val="2"/>
-          <w:numId w:val="1"/>
-        </w:numPr>
-      </w:pPr>
-      <w:r>
-        <w:rPr>
-          <w:rFonts w:hint="eastAsia"/>
-        </w:rPr>
-        <w:t xml:space="preserve">403: 오늘 아직 시도한 </w:t>
-      </w:r>
-      <w:proofErr w:type="spellStart"/>
-      <w:r>
-        <w:rPr>
-          <w:rFonts w:hint="eastAsia"/>
-        </w:rPr>
-        <w:t>큐레이팅이</w:t>
-      </w:r>
-      <w:proofErr w:type="spellEnd"/>
-      <w:r>
-        <w:rPr>
-          <w:rFonts w:hint="eastAsia"/>
-        </w:rPr>
-        <w:t xml:space="preserve"> 없는데 이 API를 호출함</w:t>
-      </w:r>
-    </w:p>
-    <w:p>
-      <w:pPr>
-        <w:pStyle w:val="a6"/>
-        <w:numPr>
-          <w:ilvl w:val="2"/>
-          <w:numId w:val="1"/>
-        </w:numPr>
-      </w:pPr>
-      <w:r>
-        <w:rPr>
-          <w:rFonts w:hint="eastAsia"/>
-        </w:rPr>
-        <w:t>405: 그런 의사가 없음</w:t>
-      </w:r>
-    </w:p>
-    <w:p>
-      <w:pPr>
-        <w:pStyle w:val="a6"/>
-        <w:numPr>
-          <w:ilvl w:val="2"/>
-          <w:numId w:val="1"/>
-        </w:numPr>
-      </w:pPr>
-      <w:r>
-        <w:rPr>
-          <w:rFonts w:hint="eastAsia"/>
-        </w:rPr>
-        <w:t>500: 서버 내부 알고리즘 오류</w:t>
-      </w:r>
-    </w:p>
-    <w:p>
-      <w:pPr>
-        <w:pStyle w:val="a6"/>
-        <w:numPr>
-          <w:ilvl w:val="0"/>
-          <w:numId w:val="1"/>
-        </w:numPr>
-      </w:pPr>
-      <w:r>
-        <w:rPr>
-          <w:rFonts w:hint="eastAsia"/>
-        </w:rPr>
-        <w:t>/</w:t>
-      </w:r>
-      <w:proofErr w:type="spellStart"/>
-      <w:r>
-        <w:rPr>
-          <w:rFonts w:hint="eastAsia"/>
-        </w:rPr>
-        <w:t>mapp</w:t>
-      </w:r>
-      <w:proofErr w:type="spellEnd"/>
-      <w:r>
-        <w:rPr>
-          <w:rFonts w:hint="eastAsia"/>
-        </w:rPr>
-        <w:t>/v2/user/curate/</w:t>
-      </w:r>
-      <w:proofErr w:type="spellStart"/>
-      <w:r>
-        <w:rPr>
-          <w:rFonts w:hint="eastAsia"/>
-        </w:rPr>
-        <w:t>makePublic</w:t>
-      </w:r>
-      <w:proofErr w:type="spellEnd"/>
-      <w:proofErr w:type="gramStart"/>
-      <w:r>
-        <w:rPr>
-          <w:rFonts w:hint="eastAsia"/>
-        </w:rPr>
-        <w:t>/:</w:t>
-      </w:r>
-      <w:proofErr w:type="spellStart"/>
-      <w:r>
-        <w:rPr>
-          <w:rFonts w:hint="eastAsia"/>
-        </w:rPr>
-        <w:t>cid</w:t>
-      </w:r>
-      <w:proofErr w:type="spellEnd"/>
-      <w:proofErr w:type="gramEnd"/>
-    </w:p>
-    <w:p>
-      <w:pPr>
-        <w:pStyle w:val="a6"/>
-        <w:numPr>
-          <w:ilvl w:val="1"/>
-          <w:numId w:val="1"/>
-        </w:numPr>
-      </w:pPr>
-      <w:r>
-        <w:rPr>
-          <w:rFonts w:hint="eastAsia"/>
-        </w:rPr>
-        <w:t>PATCH</w:t>
-      </w:r>
-    </w:p>
-    <w:p>
-      <w:pPr>
-        <w:pStyle w:val="a6"/>
-        <w:numPr>
-          <w:ilvl w:val="1"/>
-          <w:numId w:val="1"/>
-        </w:numPr>
-      </w:pPr>
-      <w:r>
-        <w:rPr>
-          <w:rFonts w:hint="eastAsia"/>
-        </w:rPr>
-        <w:t xml:space="preserve">새로워진 </w:t>
-      </w:r>
-      <w:proofErr w:type="spellStart"/>
-      <w:r>
-        <w:rPr>
-          <w:rFonts w:hint="eastAsia"/>
-        </w:rPr>
-        <w:t>큐레이팅</w:t>
-      </w:r>
-      <w:proofErr w:type="spellEnd"/>
-      <w:r>
-        <w:rPr>
-          <w:rFonts w:hint="eastAsia"/>
-        </w:rPr>
-        <w:t xml:space="preserve"> 방식에 대응하는 </w:t>
-      </w:r>
-      <w:proofErr w:type="spellStart"/>
-      <w:r>
-        <w:rPr>
-          <w:rFonts w:hint="eastAsia"/>
-        </w:rPr>
-        <w:t>큐레이팅</w:t>
-      </w:r>
-      <w:proofErr w:type="spellEnd"/>
-      <w:r>
-        <w:rPr>
-          <w:rFonts w:hint="eastAsia"/>
-        </w:rPr>
-        <w:t xml:space="preserve"> API이다.</w:t>
-      </w:r>
-    </w:p>
-    <w:p>
-      <w:pPr>
-        <w:pStyle w:val="a6"/>
-        <w:numPr>
-          <w:ilvl w:val="1"/>
-          <w:numId w:val="1"/>
-        </w:numPr>
-      </w:pPr>
-      <w:r>
-        <w:rPr>
-          <w:rFonts w:hint="eastAsia"/>
-        </w:rPr>
-        <w:t xml:space="preserve">요청 인자: </w:t>
-      </w:r>
-      <w:proofErr w:type="spellStart"/>
-      <w:r>
-        <w:rPr>
-          <w:rFonts w:hint="eastAsia"/>
-        </w:rPr>
-        <w:t>cid</w:t>
-      </w:r>
-      <w:proofErr w:type="spellEnd"/>
-      <w:r>
-        <w:rPr>
-          <w:rFonts w:hint="eastAsia"/>
-        </w:rPr>
-        <w:t xml:space="preserve"> 자리에 Curate의 _id 속성을 넣어주면 된다.</w:t>
-      </w:r>
-    </w:p>
-    <w:p>
-      <w:pPr>
-        <w:pStyle w:val="a6"/>
-        <w:numPr>
-          <w:ilvl w:val="1"/>
-          <w:numId w:val="1"/>
-        </w:numPr>
-      </w:pPr>
-      <w:r>
-        <w:rPr>
-          <w:rFonts w:hint="eastAsia"/>
-        </w:rPr>
-        <w:t xml:space="preserve">반환 인자: 정상 응답(200)시 </w:t>
-      </w:r>
-      <w:proofErr w:type="spellStart"/>
-      <w:r>
-        <w:rPr>
-          <w:rFonts w:hint="eastAsia"/>
-        </w:rPr>
-        <w:t>madePublicToAll</w:t>
-      </w:r>
-      <w:proofErr w:type="spellEnd"/>
-      <w:r>
-        <w:rPr>
-          <w:rFonts w:hint="eastAsia"/>
-        </w:rPr>
-        <w:t xml:space="preserve"> Context를 반환, 실질적인 </w:t>
-      </w:r>
-      <w:proofErr w:type="spellStart"/>
-      <w:r>
-        <w:rPr>
-          <w:rFonts w:hint="eastAsia"/>
-        </w:rPr>
-        <w:t>반환값</w:t>
-      </w:r>
-      <w:proofErr w:type="spellEnd"/>
-      <w:r>
-        <w:rPr>
-          <w:rFonts w:hint="eastAsia"/>
-        </w:rPr>
-        <w:t xml:space="preserve"> 없음.</w:t>
-      </w:r>
-    </w:p>
-    <w:p>
-      <w:pPr>
-        <w:pStyle w:val="a6"/>
-        <w:numPr>
-          <w:ilvl w:val="1"/>
-          <w:numId w:val="1"/>
-        </w:numPr>
-      </w:pPr>
-      <w:r>
-        <w:rPr>
-          <w:rFonts w:hint="eastAsia"/>
-        </w:rPr>
-        <w:t xml:space="preserve">특이 사항: 본인의 </w:t>
-      </w:r>
-      <w:proofErr w:type="spellStart"/>
-      <w:r>
-        <w:rPr>
-          <w:rFonts w:hint="eastAsia"/>
-        </w:rPr>
-        <w:t>큐레이팅을</w:t>
-      </w:r>
-      <w:proofErr w:type="spellEnd"/>
-      <w:r>
-        <w:rPr>
-          <w:rFonts w:hint="eastAsia"/>
-        </w:rPr>
-        <w:t xml:space="preserve"> 관리하는 화면에서 공개적으로 </w:t>
-      </w:r>
-      <w:proofErr w:type="spellStart"/>
-      <w:r>
-        <w:rPr>
-          <w:rFonts w:hint="eastAsia"/>
-        </w:rPr>
-        <w:t>큐레이팅을</w:t>
-      </w:r>
-      <w:proofErr w:type="spellEnd"/>
-      <w:r>
-        <w:rPr>
-          <w:rFonts w:hint="eastAsia"/>
-        </w:rPr>
-        <w:t xml:space="preserve"> 받고 싶을 때 </w:t>
-      </w:r>
-      <w:proofErr w:type="spellStart"/>
-      <w:r>
-        <w:rPr>
-          <w:rFonts w:hint="eastAsia"/>
-        </w:rPr>
-        <w:t>토글</w:t>
-      </w:r>
-      <w:proofErr w:type="spellEnd"/>
-      <w:r>
-        <w:rPr>
-          <w:rFonts w:hint="eastAsia"/>
-        </w:rPr>
-        <w:t xml:space="preserve"> </w:t>
-      </w:r>
-      <w:proofErr w:type="spellStart"/>
-      <w:proofErr w:type="gramStart"/>
-      <w:r>
-        <w:rPr>
-          <w:rFonts w:hint="eastAsia"/>
-        </w:rPr>
-        <w:t>버튼같은걸로</w:t>
-      </w:r>
-      <w:proofErr w:type="spellEnd"/>
-      <w:proofErr w:type="gramEnd"/>
-      <w:r>
-        <w:rPr>
-          <w:rFonts w:hint="eastAsia"/>
-        </w:rPr>
-        <w:t xml:space="preserve"> 공개할 수 있도록 만든다.</w:t>
-      </w:r>
-    </w:p>
-    <w:p>
-      <w:pPr>
-        <w:pStyle w:val="a6"/>
-        <w:numPr>
-          <w:ilvl w:val="1"/>
-          <w:numId w:val="1"/>
-        </w:numPr>
-      </w:pPr>
-      <w:r>
-        <w:rPr>
-          <w:rFonts w:hint="eastAsia"/>
-        </w:rPr>
-        <w:t>오류 코드:</w:t>
-      </w:r>
-    </w:p>
-    <w:p>
-      <w:pPr>
-        <w:pStyle w:val="a6"/>
-        <w:numPr>
-          <w:ilvl w:val="2"/>
-          <w:numId w:val="1"/>
-        </w:numPr>
-      </w:pPr>
-      <w:r>
-        <w:rPr>
-          <w:rFonts w:hint="eastAsia"/>
-        </w:rPr>
-        <w:lastRenderedPageBreak/>
         <w:t xml:space="preserve">401: 본인의 </w:t>
       </w:r>
       <w:proofErr w:type="spellStart"/>

</xml_diff>